<commit_message>
add kuaishou photo comment
</commit_message>
<xml_diff>
--- a/TianShuData/document/kuaishou/快手字段.docx
+++ b/TianShuData/document/kuaishou/快手字段.docx
@@ -1214,12 +1214,6 @@
             <w:insideH w:val="single" w:color="auto" w:sz="4" w:space="0"/>
             <w:insideV w:val="single" w:color="auto" w:sz="4" w:space="0"/>
           </w:tblBorders>
-          <w:tblCellMar>
-            <w:top w:w="0" w:type="dxa"/>
-            <w:left w:w="108" w:type="dxa"/>
-            <w:bottom w:w="0" w:type="dxa"/>
-            <w:right w:w="108" w:type="dxa"/>
-          </w:tblCellMar>
         </w:tblPrEx>
         <w:trPr>
           <w:jc w:val="center"/>
@@ -6545,7 +6539,9 @@
         </w:tblBorders>
         <w:tblLayout w:type="autofit"/>
         <w:tblCellMar>
+          <w:top w:w="0" w:type="dxa"/>
           <w:left w:w="108" w:type="dxa"/>
+          <w:bottom w:w="0" w:type="dxa"/>
           <w:right w:w="108" w:type="dxa"/>
         </w:tblCellMar>
       </w:tblPr>
@@ -6564,7 +6560,9 @@
             <w:insideV w:val="single" w:color="auto" w:sz="4" w:space="0"/>
           </w:tblBorders>
           <w:tblCellMar>
-            <w:left w:w="108" w:type="dxa"/>
+            <w:top w:w="0" w:type="dxa"/>
+            <w:left w:w="108" w:type="dxa"/>
+            <w:bottom w:w="0" w:type="dxa"/>
             <w:right w:w="108" w:type="dxa"/>
           </w:tblCellMar>
         </w:tblPrEx>
@@ -6632,7 +6630,9 @@
             <w:insideV w:val="single" w:color="auto" w:sz="4" w:space="0"/>
           </w:tblBorders>
           <w:tblCellMar>
-            <w:left w:w="108" w:type="dxa"/>
+            <w:top w:w="0" w:type="dxa"/>
+            <w:left w:w="108" w:type="dxa"/>
+            <w:bottom w:w="0" w:type="dxa"/>
             <w:right w:w="108" w:type="dxa"/>
           </w:tblCellMar>
         </w:tblPrEx>
@@ -6697,7 +6697,9 @@
             <w:insideV w:val="single" w:color="auto" w:sz="4" w:space="0"/>
           </w:tblBorders>
           <w:tblCellMar>
-            <w:left w:w="108" w:type="dxa"/>
+            <w:top w:w="0" w:type="dxa"/>
+            <w:left w:w="108" w:type="dxa"/>
+            <w:bottom w:w="0" w:type="dxa"/>
             <w:right w:w="108" w:type="dxa"/>
           </w:tblCellMar>
         </w:tblPrEx>
@@ -6762,7 +6764,9 @@
             <w:insideV w:val="single" w:color="auto" w:sz="4" w:space="0"/>
           </w:tblBorders>
           <w:tblCellMar>
-            <w:left w:w="108" w:type="dxa"/>
+            <w:top w:w="0" w:type="dxa"/>
+            <w:left w:w="108" w:type="dxa"/>
+            <w:bottom w:w="0" w:type="dxa"/>
             <w:right w:w="108" w:type="dxa"/>
           </w:tblCellMar>
         </w:tblPrEx>
@@ -6827,7 +6831,9 @@
             <w:insideV w:val="single" w:color="auto" w:sz="4" w:space="0"/>
           </w:tblBorders>
           <w:tblCellMar>
-            <w:left w:w="108" w:type="dxa"/>
+            <w:top w:w="0" w:type="dxa"/>
+            <w:left w:w="108" w:type="dxa"/>
+            <w:bottom w:w="0" w:type="dxa"/>
             <w:right w:w="108" w:type="dxa"/>
           </w:tblCellMar>
         </w:tblPrEx>
@@ -6892,7 +6898,9 @@
             <w:insideV w:val="single" w:color="auto" w:sz="4" w:space="0"/>
           </w:tblBorders>
           <w:tblCellMar>
-            <w:left w:w="108" w:type="dxa"/>
+            <w:top w:w="0" w:type="dxa"/>
+            <w:left w:w="108" w:type="dxa"/>
+            <w:bottom w:w="0" w:type="dxa"/>
             <w:right w:w="108" w:type="dxa"/>
           </w:tblCellMar>
         </w:tblPrEx>
@@ -6978,7 +6986,9 @@
             <w:insideV w:val="single" w:color="auto" w:sz="4" w:space="0"/>
           </w:tblBorders>
           <w:tblCellMar>
-            <w:left w:w="108" w:type="dxa"/>
+            <w:top w:w="0" w:type="dxa"/>
+            <w:left w:w="108" w:type="dxa"/>
+            <w:bottom w:w="0" w:type="dxa"/>
             <w:right w:w="108" w:type="dxa"/>
           </w:tblCellMar>
         </w:tblPrEx>
@@ -7059,7 +7069,9 @@
             <w:insideV w:val="single" w:color="auto" w:sz="4" w:space="0"/>
           </w:tblBorders>
           <w:tblCellMar>
-            <w:left w:w="108" w:type="dxa"/>
+            <w:top w:w="0" w:type="dxa"/>
+            <w:left w:w="108" w:type="dxa"/>
+            <w:bottom w:w="0" w:type="dxa"/>
             <w:right w:w="108" w:type="dxa"/>
           </w:tblCellMar>
         </w:tblPrEx>
@@ -7124,7 +7136,9 @@
             <w:insideV w:val="single" w:color="auto" w:sz="4" w:space="0"/>
           </w:tblBorders>
           <w:tblCellMar>
-            <w:left w:w="108" w:type="dxa"/>
+            <w:top w:w="0" w:type="dxa"/>
+            <w:left w:w="108" w:type="dxa"/>
+            <w:bottom w:w="0" w:type="dxa"/>
             <w:right w:w="108" w:type="dxa"/>
           </w:tblCellMar>
         </w:tblPrEx>
@@ -7189,7 +7203,9 @@
             <w:insideV w:val="single" w:color="auto" w:sz="4" w:space="0"/>
           </w:tblBorders>
           <w:tblCellMar>
-            <w:left w:w="108" w:type="dxa"/>
+            <w:top w:w="0" w:type="dxa"/>
+            <w:left w:w="108" w:type="dxa"/>
+            <w:bottom w:w="0" w:type="dxa"/>
             <w:right w:w="108" w:type="dxa"/>
           </w:tblCellMar>
         </w:tblPrEx>
@@ -7254,7 +7270,9 @@
             <w:insideV w:val="single" w:color="auto" w:sz="4" w:space="0"/>
           </w:tblBorders>
           <w:tblCellMar>
-            <w:left w:w="108" w:type="dxa"/>
+            <w:top w:w="0" w:type="dxa"/>
+            <w:left w:w="108" w:type="dxa"/>
+            <w:bottom w:w="0" w:type="dxa"/>
             <w:right w:w="108" w:type="dxa"/>
           </w:tblCellMar>
         </w:tblPrEx>
@@ -7319,7 +7337,9 @@
             <w:insideV w:val="single" w:color="auto" w:sz="4" w:space="0"/>
           </w:tblBorders>
           <w:tblCellMar>
-            <w:left w:w="108" w:type="dxa"/>
+            <w:top w:w="0" w:type="dxa"/>
+            <w:left w:w="108" w:type="dxa"/>
+            <w:bottom w:w="0" w:type="dxa"/>
             <w:right w:w="108" w:type="dxa"/>
           </w:tblCellMar>
         </w:tblPrEx>
@@ -7384,7 +7404,9 @@
             <w:insideV w:val="single" w:color="auto" w:sz="4" w:space="0"/>
           </w:tblBorders>
           <w:tblCellMar>
-            <w:left w:w="108" w:type="dxa"/>
+            <w:top w:w="0" w:type="dxa"/>
+            <w:left w:w="108" w:type="dxa"/>
+            <w:bottom w:w="0" w:type="dxa"/>
             <w:right w:w="108" w:type="dxa"/>
           </w:tblCellMar>
         </w:tblPrEx>
@@ -7449,7 +7471,9 @@
             <w:insideV w:val="single" w:color="auto" w:sz="4" w:space="0"/>
           </w:tblBorders>
           <w:tblCellMar>
-            <w:left w:w="108" w:type="dxa"/>
+            <w:top w:w="0" w:type="dxa"/>
+            <w:left w:w="108" w:type="dxa"/>
+            <w:bottom w:w="0" w:type="dxa"/>
             <w:right w:w="108" w:type="dxa"/>
           </w:tblCellMar>
         </w:tblPrEx>
@@ -7514,7 +7538,9 @@
             <w:insideV w:val="single" w:color="auto" w:sz="4" w:space="0"/>
           </w:tblBorders>
           <w:tblCellMar>
-            <w:left w:w="108" w:type="dxa"/>
+            <w:top w:w="0" w:type="dxa"/>
+            <w:left w:w="108" w:type="dxa"/>
+            <w:bottom w:w="0" w:type="dxa"/>
             <w:right w:w="108" w:type="dxa"/>
           </w:tblCellMar>
         </w:tblPrEx>
@@ -7579,7 +7605,9 @@
             <w:insideV w:val="single" w:color="auto" w:sz="4" w:space="0"/>
           </w:tblBorders>
           <w:tblCellMar>
-            <w:left w:w="108" w:type="dxa"/>
+            <w:top w:w="0" w:type="dxa"/>
+            <w:left w:w="108" w:type="dxa"/>
+            <w:bottom w:w="0" w:type="dxa"/>
             <w:right w:w="108" w:type="dxa"/>
           </w:tblCellMar>
         </w:tblPrEx>
@@ -7644,7 +7672,9 @@
             <w:insideV w:val="single" w:color="auto" w:sz="4" w:space="0"/>
           </w:tblBorders>
           <w:tblCellMar>
-            <w:left w:w="108" w:type="dxa"/>
+            <w:top w:w="0" w:type="dxa"/>
+            <w:left w:w="108" w:type="dxa"/>
+            <w:bottom w:w="0" w:type="dxa"/>
             <w:right w:w="108" w:type="dxa"/>
           </w:tblCellMar>
         </w:tblPrEx>
@@ -7709,7 +7739,9 @@
             <w:insideV w:val="single" w:color="auto" w:sz="4" w:space="0"/>
           </w:tblBorders>
           <w:tblCellMar>
-            <w:left w:w="108" w:type="dxa"/>
+            <w:top w:w="0" w:type="dxa"/>
+            <w:left w:w="108" w:type="dxa"/>
+            <w:bottom w:w="0" w:type="dxa"/>
             <w:right w:w="108" w:type="dxa"/>
           </w:tblCellMar>
         </w:tblPrEx>
@@ -7774,7 +7806,9 @@
             <w:insideV w:val="single" w:color="auto" w:sz="4" w:space="0"/>
           </w:tblBorders>
           <w:tblCellMar>
-            <w:left w:w="108" w:type="dxa"/>
+            <w:top w:w="0" w:type="dxa"/>
+            <w:left w:w="108" w:type="dxa"/>
+            <w:bottom w:w="0" w:type="dxa"/>
             <w:right w:w="108" w:type="dxa"/>
           </w:tblCellMar>
         </w:tblPrEx>
@@ -7839,7 +7873,9 @@
             <w:insideV w:val="single" w:color="auto" w:sz="4" w:space="0"/>
           </w:tblBorders>
           <w:tblCellMar>
-            <w:left w:w="108" w:type="dxa"/>
+            <w:top w:w="0" w:type="dxa"/>
+            <w:left w:w="108" w:type="dxa"/>
+            <w:bottom w:w="0" w:type="dxa"/>
             <w:right w:w="108" w:type="dxa"/>
           </w:tblCellMar>
         </w:tblPrEx>
@@ -7904,7 +7940,9 @@
             <w:insideV w:val="single" w:color="auto" w:sz="4" w:space="0"/>
           </w:tblBorders>
           <w:tblCellMar>
-            <w:left w:w="108" w:type="dxa"/>
+            <w:top w:w="0" w:type="dxa"/>
+            <w:left w:w="108" w:type="dxa"/>
+            <w:bottom w:w="0" w:type="dxa"/>
             <w:right w:w="108" w:type="dxa"/>
           </w:tblCellMar>
         </w:tblPrEx>
@@ -7969,7 +8007,9 @@
             <w:insideV w:val="single" w:color="auto" w:sz="4" w:space="0"/>
           </w:tblBorders>
           <w:tblCellMar>
-            <w:left w:w="108" w:type="dxa"/>
+            <w:top w:w="0" w:type="dxa"/>
+            <w:left w:w="108" w:type="dxa"/>
+            <w:bottom w:w="0" w:type="dxa"/>
             <w:right w:w="108" w:type="dxa"/>
           </w:tblCellMar>
         </w:tblPrEx>
@@ -8034,7 +8074,9 @@
             <w:insideV w:val="single" w:color="auto" w:sz="4" w:space="0"/>
           </w:tblBorders>
           <w:tblCellMar>
-            <w:left w:w="108" w:type="dxa"/>
+            <w:top w:w="0" w:type="dxa"/>
+            <w:left w:w="108" w:type="dxa"/>
+            <w:bottom w:w="0" w:type="dxa"/>
             <w:right w:w="108" w:type="dxa"/>
           </w:tblCellMar>
         </w:tblPrEx>
@@ -8099,7 +8141,9 @@
             <w:insideV w:val="single" w:color="auto" w:sz="4" w:space="0"/>
           </w:tblBorders>
           <w:tblCellMar>
-            <w:left w:w="108" w:type="dxa"/>
+            <w:top w:w="0" w:type="dxa"/>
+            <w:left w:w="108" w:type="dxa"/>
+            <w:bottom w:w="0" w:type="dxa"/>
             <w:right w:w="108" w:type="dxa"/>
           </w:tblCellMar>
         </w:tblPrEx>
@@ -8164,7 +8208,9 @@
             <w:insideV w:val="single" w:color="auto" w:sz="4" w:space="0"/>
           </w:tblBorders>
           <w:tblCellMar>
-            <w:left w:w="108" w:type="dxa"/>
+            <w:top w:w="0" w:type="dxa"/>
+            <w:left w:w="108" w:type="dxa"/>
+            <w:bottom w:w="0" w:type="dxa"/>
             <w:right w:w="108" w:type="dxa"/>
           </w:tblCellMar>
         </w:tblPrEx>
@@ -8229,7 +8275,9 @@
             <w:insideV w:val="single" w:color="auto" w:sz="4" w:space="0"/>
           </w:tblBorders>
           <w:tblCellMar>
-            <w:left w:w="108" w:type="dxa"/>
+            <w:top w:w="0" w:type="dxa"/>
+            <w:left w:w="108" w:type="dxa"/>
+            <w:bottom w:w="0" w:type="dxa"/>
             <w:right w:w="108" w:type="dxa"/>
           </w:tblCellMar>
         </w:tblPrEx>
@@ -8302,7 +8350,9 @@
             <w:insideV w:val="single" w:color="auto" w:sz="4" w:space="0"/>
           </w:tblBorders>
           <w:tblCellMar>
-            <w:left w:w="108" w:type="dxa"/>
+            <w:top w:w="0" w:type="dxa"/>
+            <w:left w:w="108" w:type="dxa"/>
+            <w:bottom w:w="0" w:type="dxa"/>
             <w:right w:w="108" w:type="dxa"/>
           </w:tblCellMar>
         </w:tblPrEx>
@@ -8367,7 +8417,9 @@
             <w:insideV w:val="single" w:color="auto" w:sz="4" w:space="0"/>
           </w:tblBorders>
           <w:tblCellMar>
-            <w:left w:w="108" w:type="dxa"/>
+            <w:top w:w="0" w:type="dxa"/>
+            <w:left w:w="108" w:type="dxa"/>
+            <w:bottom w:w="0" w:type="dxa"/>
             <w:right w:w="108" w:type="dxa"/>
           </w:tblCellMar>
         </w:tblPrEx>
@@ -8432,7 +8484,9 @@
             <w:insideV w:val="single" w:color="auto" w:sz="4" w:space="0"/>
           </w:tblBorders>
           <w:tblCellMar>
-            <w:left w:w="108" w:type="dxa"/>
+            <w:top w:w="0" w:type="dxa"/>
+            <w:left w:w="108" w:type="dxa"/>
+            <w:bottom w:w="0" w:type="dxa"/>
             <w:right w:w="108" w:type="dxa"/>
           </w:tblCellMar>
         </w:tblPrEx>
@@ -8497,7 +8551,9 @@
             <w:insideV w:val="single" w:color="auto" w:sz="4" w:space="0"/>
           </w:tblBorders>
           <w:tblCellMar>
-            <w:left w:w="108" w:type="dxa"/>
+            <w:top w:w="0" w:type="dxa"/>
+            <w:left w:w="108" w:type="dxa"/>
+            <w:bottom w:w="0" w:type="dxa"/>
             <w:right w:w="108" w:type="dxa"/>
           </w:tblCellMar>
         </w:tblPrEx>
@@ -8562,7 +8618,9 @@
             <w:insideV w:val="single" w:color="auto" w:sz="4" w:space="0"/>
           </w:tblBorders>
           <w:tblCellMar>
-            <w:left w:w="108" w:type="dxa"/>
+            <w:top w:w="0" w:type="dxa"/>
+            <w:left w:w="108" w:type="dxa"/>
+            <w:bottom w:w="0" w:type="dxa"/>
             <w:right w:w="108" w:type="dxa"/>
           </w:tblCellMar>
         </w:tblPrEx>
@@ -8627,7 +8685,9 @@
             <w:insideV w:val="single" w:color="auto" w:sz="4" w:space="0"/>
           </w:tblBorders>
           <w:tblCellMar>
-            <w:left w:w="108" w:type="dxa"/>
+            <w:top w:w="0" w:type="dxa"/>
+            <w:left w:w="108" w:type="dxa"/>
+            <w:bottom w:w="0" w:type="dxa"/>
             <w:right w:w="108" w:type="dxa"/>
           </w:tblCellMar>
         </w:tblPrEx>
@@ -8692,7 +8752,9 @@
             <w:insideV w:val="single" w:color="auto" w:sz="4" w:space="0"/>
           </w:tblBorders>
           <w:tblCellMar>
-            <w:left w:w="108" w:type="dxa"/>
+            <w:top w:w="0" w:type="dxa"/>
+            <w:left w:w="108" w:type="dxa"/>
+            <w:bottom w:w="0" w:type="dxa"/>
             <w:right w:w="108" w:type="dxa"/>
           </w:tblCellMar>
         </w:tblPrEx>
@@ -8757,7 +8819,9 @@
             <w:insideV w:val="single" w:color="auto" w:sz="4" w:space="0"/>
           </w:tblBorders>
           <w:tblCellMar>
-            <w:left w:w="108" w:type="dxa"/>
+            <w:top w:w="0" w:type="dxa"/>
+            <w:left w:w="108" w:type="dxa"/>
+            <w:bottom w:w="0" w:type="dxa"/>
             <w:right w:w="108" w:type="dxa"/>
           </w:tblCellMar>
         </w:tblPrEx>
@@ -8822,7 +8886,9 @@
             <w:insideV w:val="single" w:color="auto" w:sz="4" w:space="0"/>
           </w:tblBorders>
           <w:tblCellMar>
-            <w:left w:w="108" w:type="dxa"/>
+            <w:top w:w="0" w:type="dxa"/>
+            <w:left w:w="108" w:type="dxa"/>
+            <w:bottom w:w="0" w:type="dxa"/>
             <w:right w:w="108" w:type="dxa"/>
           </w:tblCellMar>
         </w:tblPrEx>
@@ -8887,7 +8953,9 @@
             <w:insideV w:val="single" w:color="auto" w:sz="4" w:space="0"/>
           </w:tblBorders>
           <w:tblCellMar>
-            <w:left w:w="108" w:type="dxa"/>
+            <w:top w:w="0" w:type="dxa"/>
+            <w:left w:w="108" w:type="dxa"/>
+            <w:bottom w:w="0" w:type="dxa"/>
             <w:right w:w="108" w:type="dxa"/>
           </w:tblCellMar>
         </w:tblPrEx>
@@ -8952,7 +9020,9 @@
             <w:insideV w:val="single" w:color="auto" w:sz="4" w:space="0"/>
           </w:tblBorders>
           <w:tblCellMar>
-            <w:left w:w="108" w:type="dxa"/>
+            <w:top w:w="0" w:type="dxa"/>
+            <w:left w:w="108" w:type="dxa"/>
+            <w:bottom w:w="0" w:type="dxa"/>
             <w:right w:w="108" w:type="dxa"/>
           </w:tblCellMar>
         </w:tblPrEx>
@@ -9017,7 +9087,9 @@
             <w:insideV w:val="single" w:color="auto" w:sz="4" w:space="0"/>
           </w:tblBorders>
           <w:tblCellMar>
-            <w:left w:w="108" w:type="dxa"/>
+            <w:top w:w="0" w:type="dxa"/>
+            <w:left w:w="108" w:type="dxa"/>
+            <w:bottom w:w="0" w:type="dxa"/>
             <w:right w:w="108" w:type="dxa"/>
           </w:tblCellMar>
         </w:tblPrEx>
@@ -9082,7 +9154,9 @@
             <w:insideV w:val="single" w:color="auto" w:sz="4" w:space="0"/>
           </w:tblBorders>
           <w:tblCellMar>
-            <w:left w:w="108" w:type="dxa"/>
+            <w:top w:w="0" w:type="dxa"/>
+            <w:left w:w="108" w:type="dxa"/>
+            <w:bottom w:w="0" w:type="dxa"/>
             <w:right w:w="108" w:type="dxa"/>
           </w:tblCellMar>
         </w:tblPrEx>
@@ -9147,7 +9221,9 @@
             <w:insideV w:val="single" w:color="auto" w:sz="4" w:space="0"/>
           </w:tblBorders>
           <w:tblCellMar>
-            <w:left w:w="108" w:type="dxa"/>
+            <w:top w:w="0" w:type="dxa"/>
+            <w:left w:w="108" w:type="dxa"/>
+            <w:bottom w:w="0" w:type="dxa"/>
             <w:right w:w="108" w:type="dxa"/>
           </w:tblCellMar>
         </w:tblPrEx>
@@ -9220,7 +9296,9 @@
             <w:insideV w:val="single" w:color="auto" w:sz="4" w:space="0"/>
           </w:tblBorders>
           <w:tblCellMar>
-            <w:left w:w="108" w:type="dxa"/>
+            <w:top w:w="0" w:type="dxa"/>
+            <w:left w:w="108" w:type="dxa"/>
+            <w:bottom w:w="0" w:type="dxa"/>
             <w:right w:w="108" w:type="dxa"/>
           </w:tblCellMar>
         </w:tblPrEx>
@@ -9285,7 +9363,9 @@
             <w:insideV w:val="single" w:color="auto" w:sz="4" w:space="0"/>
           </w:tblBorders>
           <w:tblCellMar>
-            <w:left w:w="108" w:type="dxa"/>
+            <w:top w:w="0" w:type="dxa"/>
+            <w:left w:w="108" w:type="dxa"/>
+            <w:bottom w:w="0" w:type="dxa"/>
             <w:right w:w="108" w:type="dxa"/>
           </w:tblCellMar>
         </w:tblPrEx>
@@ -9350,7 +9430,9 @@
             <w:insideV w:val="single" w:color="auto" w:sz="4" w:space="0"/>
           </w:tblBorders>
           <w:tblCellMar>
-            <w:left w:w="108" w:type="dxa"/>
+            <w:top w:w="0" w:type="dxa"/>
+            <w:left w:w="108" w:type="dxa"/>
+            <w:bottom w:w="0" w:type="dxa"/>
             <w:right w:w="108" w:type="dxa"/>
           </w:tblCellMar>
         </w:tblPrEx>
@@ -9415,7 +9497,9 @@
             <w:insideV w:val="single" w:color="auto" w:sz="4" w:space="0"/>
           </w:tblBorders>
           <w:tblCellMar>
-            <w:left w:w="108" w:type="dxa"/>
+            <w:top w:w="0" w:type="dxa"/>
+            <w:left w:w="108" w:type="dxa"/>
+            <w:bottom w:w="0" w:type="dxa"/>
             <w:right w:w="108" w:type="dxa"/>
           </w:tblCellMar>
         </w:tblPrEx>
@@ -9480,7 +9564,9 @@
             <w:insideV w:val="single" w:color="auto" w:sz="4" w:space="0"/>
           </w:tblBorders>
           <w:tblCellMar>
-            <w:left w:w="108" w:type="dxa"/>
+            <w:top w:w="0" w:type="dxa"/>
+            <w:left w:w="108" w:type="dxa"/>
+            <w:bottom w:w="0" w:type="dxa"/>
             <w:right w:w="108" w:type="dxa"/>
           </w:tblCellMar>
         </w:tblPrEx>
@@ -9545,7 +9631,9 @@
             <w:insideV w:val="single" w:color="auto" w:sz="4" w:space="0"/>
           </w:tblBorders>
           <w:tblCellMar>
-            <w:left w:w="108" w:type="dxa"/>
+            <w:top w:w="0" w:type="dxa"/>
+            <w:left w:w="108" w:type="dxa"/>
+            <w:bottom w:w="0" w:type="dxa"/>
             <w:right w:w="108" w:type="dxa"/>
           </w:tblCellMar>
         </w:tblPrEx>
@@ -9610,7 +9698,9 @@
             <w:insideV w:val="single" w:color="auto" w:sz="4" w:space="0"/>
           </w:tblBorders>
           <w:tblCellMar>
-            <w:left w:w="108" w:type="dxa"/>
+            <w:top w:w="0" w:type="dxa"/>
+            <w:left w:w="108" w:type="dxa"/>
+            <w:bottom w:w="0" w:type="dxa"/>
             <w:right w:w="108" w:type="dxa"/>
           </w:tblCellMar>
         </w:tblPrEx>
@@ -9675,7 +9765,9 @@
             <w:insideV w:val="single" w:color="auto" w:sz="4" w:space="0"/>
           </w:tblBorders>
           <w:tblCellMar>
-            <w:left w:w="108" w:type="dxa"/>
+            <w:top w:w="0" w:type="dxa"/>
+            <w:left w:w="108" w:type="dxa"/>
+            <w:bottom w:w="0" w:type="dxa"/>
             <w:right w:w="108" w:type="dxa"/>
           </w:tblCellMar>
         </w:tblPrEx>
@@ -9740,7 +9832,9 @@
             <w:insideV w:val="single" w:color="auto" w:sz="4" w:space="0"/>
           </w:tblBorders>
           <w:tblCellMar>
-            <w:left w:w="108" w:type="dxa"/>
+            <w:top w:w="0" w:type="dxa"/>
+            <w:left w:w="108" w:type="dxa"/>
+            <w:bottom w:w="0" w:type="dxa"/>
             <w:right w:w="108" w:type="dxa"/>
           </w:tblCellMar>
         </w:tblPrEx>
@@ -9805,7 +9899,9 @@
             <w:insideV w:val="single" w:color="auto" w:sz="4" w:space="0"/>
           </w:tblBorders>
           <w:tblCellMar>
-            <w:left w:w="108" w:type="dxa"/>
+            <w:top w:w="0" w:type="dxa"/>
+            <w:left w:w="108" w:type="dxa"/>
+            <w:bottom w:w="0" w:type="dxa"/>
             <w:right w:w="108" w:type="dxa"/>
           </w:tblCellMar>
         </w:tblPrEx>
@@ -9870,7 +9966,9 @@
             <w:insideV w:val="single" w:color="auto" w:sz="4" w:space="0"/>
           </w:tblBorders>
           <w:tblCellMar>
-            <w:left w:w="108" w:type="dxa"/>
+            <w:top w:w="0" w:type="dxa"/>
+            <w:left w:w="108" w:type="dxa"/>
+            <w:bottom w:w="0" w:type="dxa"/>
             <w:right w:w="108" w:type="dxa"/>
           </w:tblCellMar>
         </w:tblPrEx>
@@ -9936,7 +10034,9 @@
             <w:insideV w:val="single" w:color="auto" w:sz="4" w:space="0"/>
           </w:tblBorders>
           <w:tblCellMar>
-            <w:left w:w="108" w:type="dxa"/>
+            <w:top w:w="0" w:type="dxa"/>
+            <w:left w:w="108" w:type="dxa"/>
+            <w:bottom w:w="0" w:type="dxa"/>
             <w:right w:w="108" w:type="dxa"/>
           </w:tblCellMar>
         </w:tblPrEx>
@@ -10002,7 +10102,9 @@
             <w:insideV w:val="single" w:color="auto" w:sz="4" w:space="0"/>
           </w:tblBorders>
           <w:tblCellMar>
-            <w:left w:w="108" w:type="dxa"/>
+            <w:top w:w="0" w:type="dxa"/>
+            <w:left w:w="108" w:type="dxa"/>
+            <w:bottom w:w="0" w:type="dxa"/>
             <w:right w:w="108" w:type="dxa"/>
           </w:tblCellMar>
         </w:tblPrEx>
@@ -10130,7 +10232,9 @@
         </w:tblBorders>
         <w:tblLayout w:type="autofit"/>
         <w:tblCellMar>
+          <w:top w:w="0" w:type="dxa"/>
           <w:left w:w="108" w:type="dxa"/>
+          <w:bottom w:w="0" w:type="dxa"/>
           <w:right w:w="108" w:type="dxa"/>
         </w:tblCellMar>
       </w:tblPr>
@@ -10150,7 +10254,9 @@
             <w:insideV w:val="single" w:color="auto" w:sz="4" w:space="0"/>
           </w:tblBorders>
           <w:tblCellMar>
-            <w:left w:w="108" w:type="dxa"/>
+            <w:top w:w="0" w:type="dxa"/>
+            <w:left w:w="108" w:type="dxa"/>
+            <w:bottom w:w="0" w:type="dxa"/>
             <w:right w:w="108" w:type="dxa"/>
           </w:tblCellMar>
         </w:tblPrEx>
@@ -10244,7 +10350,9 @@
             <w:insideV w:val="single" w:color="auto" w:sz="4" w:space="0"/>
           </w:tblBorders>
           <w:tblCellMar>
-            <w:left w:w="108" w:type="dxa"/>
+            <w:top w:w="0" w:type="dxa"/>
+            <w:left w:w="108" w:type="dxa"/>
+            <w:bottom w:w="0" w:type="dxa"/>
             <w:right w:w="108" w:type="dxa"/>
           </w:tblCellMar>
         </w:tblPrEx>
@@ -10358,7 +10466,9 @@
             <w:insideV w:val="single" w:color="auto" w:sz="4" w:space="0"/>
           </w:tblBorders>
           <w:tblCellMar>
-            <w:left w:w="108" w:type="dxa"/>
+            <w:top w:w="0" w:type="dxa"/>
+            <w:left w:w="108" w:type="dxa"/>
+            <w:bottom w:w="0" w:type="dxa"/>
             <w:right w:w="108" w:type="dxa"/>
           </w:tblCellMar>
         </w:tblPrEx>
@@ -10449,7 +10559,9 @@
             <w:insideV w:val="single" w:color="auto" w:sz="4" w:space="0"/>
           </w:tblBorders>
           <w:tblCellMar>
-            <w:left w:w="108" w:type="dxa"/>
+            <w:top w:w="0" w:type="dxa"/>
+            <w:left w:w="108" w:type="dxa"/>
+            <w:bottom w:w="0" w:type="dxa"/>
             <w:right w:w="108" w:type="dxa"/>
           </w:tblCellMar>
         </w:tblPrEx>
@@ -10540,7 +10652,9 @@
             <w:insideV w:val="single" w:color="auto" w:sz="4" w:space="0"/>
           </w:tblBorders>
           <w:tblCellMar>
-            <w:left w:w="108" w:type="dxa"/>
+            <w:top w:w="0" w:type="dxa"/>
+            <w:left w:w="108" w:type="dxa"/>
+            <w:bottom w:w="0" w:type="dxa"/>
             <w:right w:w="108" w:type="dxa"/>
           </w:tblCellMar>
         </w:tblPrEx>
@@ -10631,7 +10745,9 @@
             <w:insideV w:val="single" w:color="auto" w:sz="4" w:space="0"/>
           </w:tblBorders>
           <w:tblCellMar>
-            <w:left w:w="108" w:type="dxa"/>
+            <w:top w:w="0" w:type="dxa"/>
+            <w:left w:w="108" w:type="dxa"/>
+            <w:bottom w:w="0" w:type="dxa"/>
             <w:right w:w="108" w:type="dxa"/>
           </w:tblCellMar>
         </w:tblPrEx>
@@ -10722,7 +10838,9 @@
             <w:insideV w:val="single" w:color="auto" w:sz="4" w:space="0"/>
           </w:tblBorders>
           <w:tblCellMar>
-            <w:left w:w="108" w:type="dxa"/>
+            <w:top w:w="0" w:type="dxa"/>
+            <w:left w:w="108" w:type="dxa"/>
+            <w:bottom w:w="0" w:type="dxa"/>
             <w:right w:w="108" w:type="dxa"/>
           </w:tblCellMar>
         </w:tblPrEx>
@@ -10813,7 +10931,9 @@
             <w:insideV w:val="single" w:color="auto" w:sz="4" w:space="0"/>
           </w:tblBorders>
           <w:tblCellMar>
-            <w:left w:w="108" w:type="dxa"/>
+            <w:top w:w="0" w:type="dxa"/>
+            <w:left w:w="108" w:type="dxa"/>
+            <w:bottom w:w="0" w:type="dxa"/>
             <w:right w:w="108" w:type="dxa"/>
           </w:tblCellMar>
         </w:tblPrEx>
@@ -10904,7 +11024,9 @@
             <w:insideV w:val="single" w:color="auto" w:sz="4" w:space="0"/>
           </w:tblBorders>
           <w:tblCellMar>
-            <w:left w:w="108" w:type="dxa"/>
+            <w:top w:w="0" w:type="dxa"/>
+            <w:left w:w="108" w:type="dxa"/>
+            <w:bottom w:w="0" w:type="dxa"/>
             <w:right w:w="108" w:type="dxa"/>
           </w:tblCellMar>
         </w:tblPrEx>
@@ -10995,7 +11117,9 @@
             <w:insideV w:val="single" w:color="auto" w:sz="4" w:space="0"/>
           </w:tblBorders>
           <w:tblCellMar>
-            <w:left w:w="108" w:type="dxa"/>
+            <w:top w:w="0" w:type="dxa"/>
+            <w:left w:w="108" w:type="dxa"/>
+            <w:bottom w:w="0" w:type="dxa"/>
             <w:right w:w="108" w:type="dxa"/>
           </w:tblCellMar>
         </w:tblPrEx>
@@ -11086,7 +11210,9 @@
             <w:insideV w:val="single" w:color="auto" w:sz="4" w:space="0"/>
           </w:tblBorders>
           <w:tblCellMar>
-            <w:left w:w="108" w:type="dxa"/>
+            <w:top w:w="0" w:type="dxa"/>
+            <w:left w:w="108" w:type="dxa"/>
+            <w:bottom w:w="0" w:type="dxa"/>
             <w:right w:w="108" w:type="dxa"/>
           </w:tblCellMar>
         </w:tblPrEx>
@@ -11177,7 +11303,9 @@
             <w:insideV w:val="single" w:color="auto" w:sz="4" w:space="0"/>
           </w:tblBorders>
           <w:tblCellMar>
-            <w:left w:w="108" w:type="dxa"/>
+            <w:top w:w="0" w:type="dxa"/>
+            <w:left w:w="108" w:type="dxa"/>
+            <w:bottom w:w="0" w:type="dxa"/>
             <w:right w:w="108" w:type="dxa"/>
           </w:tblCellMar>
         </w:tblPrEx>
@@ -11299,7 +11427,9 @@
         </w:tblBorders>
         <w:tblLayout w:type="autofit"/>
         <w:tblCellMar>
+          <w:top w:w="0" w:type="dxa"/>
           <w:left w:w="108" w:type="dxa"/>
+          <w:bottom w:w="0" w:type="dxa"/>
           <w:right w:w="108" w:type="dxa"/>
         </w:tblCellMar>
       </w:tblPr>
@@ -11317,6 +11447,12 @@
             <w:insideH w:val="single" w:color="auto" w:sz="4" w:space="0"/>
             <w:insideV w:val="single" w:color="auto" w:sz="4" w:space="0"/>
           </w:tblBorders>
+          <w:tblCellMar>
+            <w:top w:w="0" w:type="dxa"/>
+            <w:left w:w="108" w:type="dxa"/>
+            <w:bottom w:w="0" w:type="dxa"/>
+            <w:right w:w="108" w:type="dxa"/>
+          </w:tblCellMar>
         </w:tblPrEx>
         <w:tc>
           <w:tcPr>
@@ -11382,7 +11518,9 @@
             <w:insideV w:val="single" w:color="auto" w:sz="4" w:space="0"/>
           </w:tblBorders>
           <w:tblCellMar>
-            <w:left w:w="108" w:type="dxa"/>
+            <w:top w:w="0" w:type="dxa"/>
+            <w:left w:w="108" w:type="dxa"/>
+            <w:bottom w:w="0" w:type="dxa"/>
             <w:right w:w="108" w:type="dxa"/>
           </w:tblCellMar>
         </w:tblPrEx>
@@ -11444,7 +11582,9 @@
             <w:insideV w:val="single" w:color="auto" w:sz="4" w:space="0"/>
           </w:tblBorders>
           <w:tblCellMar>
-            <w:left w:w="108" w:type="dxa"/>
+            <w:top w:w="0" w:type="dxa"/>
+            <w:left w:w="108" w:type="dxa"/>
+            <w:bottom w:w="0" w:type="dxa"/>
             <w:right w:w="108" w:type="dxa"/>
           </w:tblCellMar>
         </w:tblPrEx>
@@ -11510,7 +11650,9 @@
             <w:insideV w:val="single" w:color="auto" w:sz="4" w:space="0"/>
           </w:tblBorders>
           <w:tblCellMar>
-            <w:left w:w="108" w:type="dxa"/>
+            <w:top w:w="0" w:type="dxa"/>
+            <w:left w:w="108" w:type="dxa"/>
+            <w:bottom w:w="0" w:type="dxa"/>
             <w:right w:w="108" w:type="dxa"/>
           </w:tblCellMar>
         </w:tblPrEx>
@@ -11572,7 +11714,9 @@
             <w:insideV w:val="single" w:color="auto" w:sz="4" w:space="0"/>
           </w:tblBorders>
           <w:tblCellMar>
-            <w:left w:w="108" w:type="dxa"/>
+            <w:top w:w="0" w:type="dxa"/>
+            <w:left w:w="108" w:type="dxa"/>
+            <w:bottom w:w="0" w:type="dxa"/>
             <w:right w:w="108" w:type="dxa"/>
           </w:tblCellMar>
         </w:tblPrEx>
@@ -11634,7 +11778,9 @@
             <w:insideV w:val="single" w:color="auto" w:sz="4" w:space="0"/>
           </w:tblBorders>
           <w:tblCellMar>
-            <w:left w:w="108" w:type="dxa"/>
+            <w:top w:w="0" w:type="dxa"/>
+            <w:left w:w="108" w:type="dxa"/>
+            <w:bottom w:w="0" w:type="dxa"/>
             <w:right w:w="108" w:type="dxa"/>
           </w:tblCellMar>
         </w:tblPrEx>
@@ -11696,7 +11842,9 @@
             <w:insideV w:val="single" w:color="auto" w:sz="4" w:space="0"/>
           </w:tblBorders>
           <w:tblCellMar>
-            <w:left w:w="108" w:type="dxa"/>
+            <w:top w:w="0" w:type="dxa"/>
+            <w:left w:w="108" w:type="dxa"/>
+            <w:bottom w:w="0" w:type="dxa"/>
             <w:right w:w="108" w:type="dxa"/>
           </w:tblCellMar>
         </w:tblPrEx>
@@ -11758,7 +11906,9 @@
             <w:insideV w:val="single" w:color="auto" w:sz="4" w:space="0"/>
           </w:tblBorders>
           <w:tblCellMar>
-            <w:left w:w="108" w:type="dxa"/>
+            <w:top w:w="0" w:type="dxa"/>
+            <w:left w:w="108" w:type="dxa"/>
+            <w:bottom w:w="0" w:type="dxa"/>
             <w:right w:w="108" w:type="dxa"/>
           </w:tblCellMar>
         </w:tblPrEx>
@@ -11820,7 +11970,9 @@
             <w:insideV w:val="single" w:color="auto" w:sz="4" w:space="0"/>
           </w:tblBorders>
           <w:tblCellMar>
-            <w:left w:w="108" w:type="dxa"/>
+            <w:top w:w="0" w:type="dxa"/>
+            <w:left w:w="108" w:type="dxa"/>
+            <w:bottom w:w="0" w:type="dxa"/>
             <w:right w:w="108" w:type="dxa"/>
           </w:tblCellMar>
         </w:tblPrEx>
@@ -11882,7 +12034,9 @@
             <w:insideV w:val="single" w:color="auto" w:sz="4" w:space="0"/>
           </w:tblBorders>
           <w:tblCellMar>
-            <w:left w:w="108" w:type="dxa"/>
+            <w:top w:w="0" w:type="dxa"/>
+            <w:left w:w="108" w:type="dxa"/>
+            <w:bottom w:w="0" w:type="dxa"/>
             <w:right w:w="108" w:type="dxa"/>
           </w:tblCellMar>
         </w:tblPrEx>
@@ -11944,7 +12098,9 @@
             <w:insideV w:val="single" w:color="auto" w:sz="4" w:space="0"/>
           </w:tblBorders>
           <w:tblCellMar>
-            <w:left w:w="108" w:type="dxa"/>
+            <w:top w:w="0" w:type="dxa"/>
+            <w:left w:w="108" w:type="dxa"/>
+            <w:bottom w:w="0" w:type="dxa"/>
             <w:right w:w="108" w:type="dxa"/>
           </w:tblCellMar>
         </w:tblPrEx>
@@ -12006,7 +12162,9 @@
             <w:insideV w:val="single" w:color="auto" w:sz="4" w:space="0"/>
           </w:tblBorders>
           <w:tblCellMar>
-            <w:left w:w="108" w:type="dxa"/>
+            <w:top w:w="0" w:type="dxa"/>
+            <w:left w:w="108" w:type="dxa"/>
+            <w:bottom w:w="0" w:type="dxa"/>
             <w:right w:w="108" w:type="dxa"/>
           </w:tblCellMar>
         </w:tblPrEx>
@@ -12068,7 +12226,9 @@
             <w:insideV w:val="single" w:color="auto" w:sz="4" w:space="0"/>
           </w:tblBorders>
           <w:tblCellMar>
-            <w:left w:w="108" w:type="dxa"/>
+            <w:top w:w="0" w:type="dxa"/>
+            <w:left w:w="108" w:type="dxa"/>
+            <w:bottom w:w="0" w:type="dxa"/>
             <w:right w:w="108" w:type="dxa"/>
           </w:tblCellMar>
         </w:tblPrEx>
@@ -12133,7 +12293,9 @@
             <w:insideV w:val="single" w:color="auto" w:sz="4" w:space="0"/>
           </w:tblBorders>
           <w:tblCellMar>
-            <w:left w:w="108" w:type="dxa"/>
+            <w:top w:w="0" w:type="dxa"/>
+            <w:left w:w="108" w:type="dxa"/>
+            <w:bottom w:w="0" w:type="dxa"/>
             <w:right w:w="108" w:type="dxa"/>
           </w:tblCellMar>
         </w:tblPrEx>
@@ -12198,7 +12360,9 @@
             <w:insideV w:val="single" w:color="auto" w:sz="4" w:space="0"/>
           </w:tblBorders>
           <w:tblCellMar>
-            <w:left w:w="108" w:type="dxa"/>
+            <w:top w:w="0" w:type="dxa"/>
+            <w:left w:w="108" w:type="dxa"/>
+            <w:bottom w:w="0" w:type="dxa"/>
             <w:right w:w="108" w:type="dxa"/>
           </w:tblCellMar>
         </w:tblPrEx>
@@ -12263,7 +12427,9 @@
             <w:insideV w:val="single" w:color="auto" w:sz="4" w:space="0"/>
           </w:tblBorders>
           <w:tblCellMar>
-            <w:left w:w="108" w:type="dxa"/>
+            <w:top w:w="0" w:type="dxa"/>
+            <w:left w:w="108" w:type="dxa"/>
+            <w:bottom w:w="0" w:type="dxa"/>
             <w:right w:w="108" w:type="dxa"/>
           </w:tblCellMar>
         </w:tblPrEx>
@@ -12325,7 +12491,9 @@
             <w:insideV w:val="single" w:color="auto" w:sz="4" w:space="0"/>
           </w:tblBorders>
           <w:tblCellMar>
-            <w:left w:w="108" w:type="dxa"/>
+            <w:top w:w="0" w:type="dxa"/>
+            <w:left w:w="108" w:type="dxa"/>
+            <w:bottom w:w="0" w:type="dxa"/>
             <w:right w:w="108" w:type="dxa"/>
           </w:tblCellMar>
         </w:tblPrEx>
@@ -12387,7 +12555,9 @@
             <w:insideV w:val="single" w:color="auto" w:sz="4" w:space="0"/>
           </w:tblBorders>
           <w:tblCellMar>
-            <w:left w:w="108" w:type="dxa"/>
+            <w:top w:w="0" w:type="dxa"/>
+            <w:left w:w="108" w:type="dxa"/>
+            <w:bottom w:w="0" w:type="dxa"/>
             <w:right w:w="108" w:type="dxa"/>
           </w:tblCellMar>
         </w:tblPrEx>
@@ -12449,7 +12619,9 @@
             <w:insideV w:val="single" w:color="auto" w:sz="4" w:space="0"/>
           </w:tblBorders>
           <w:tblCellMar>
-            <w:left w:w="108" w:type="dxa"/>
+            <w:top w:w="0" w:type="dxa"/>
+            <w:left w:w="108" w:type="dxa"/>
+            <w:bottom w:w="0" w:type="dxa"/>
             <w:right w:w="108" w:type="dxa"/>
           </w:tblCellMar>
         </w:tblPrEx>
@@ -12514,7 +12686,9 @@
             <w:insideV w:val="single" w:color="auto" w:sz="4" w:space="0"/>
           </w:tblBorders>
           <w:tblCellMar>
-            <w:left w:w="108" w:type="dxa"/>
+            <w:top w:w="0" w:type="dxa"/>
+            <w:left w:w="108" w:type="dxa"/>
+            <w:bottom w:w="0" w:type="dxa"/>
             <w:right w:w="108" w:type="dxa"/>
           </w:tblCellMar>
         </w:tblPrEx>
@@ -12576,7 +12750,9 @@
             <w:insideV w:val="single" w:color="auto" w:sz="4" w:space="0"/>
           </w:tblBorders>
           <w:tblCellMar>
-            <w:left w:w="108" w:type="dxa"/>
+            <w:top w:w="0" w:type="dxa"/>
+            <w:left w:w="108" w:type="dxa"/>
+            <w:bottom w:w="0" w:type="dxa"/>
             <w:right w:w="108" w:type="dxa"/>
           </w:tblCellMar>
         </w:tblPrEx>
@@ -12641,7 +12817,9 @@
             <w:insideV w:val="single" w:color="auto" w:sz="4" w:space="0"/>
           </w:tblBorders>
           <w:tblCellMar>
-            <w:left w:w="108" w:type="dxa"/>
+            <w:top w:w="0" w:type="dxa"/>
+            <w:left w:w="108" w:type="dxa"/>
+            <w:bottom w:w="0" w:type="dxa"/>
             <w:right w:w="108" w:type="dxa"/>
           </w:tblCellMar>
         </w:tblPrEx>
@@ -12707,7 +12885,9 @@
             <w:insideV w:val="single" w:color="auto" w:sz="4" w:space="0"/>
           </w:tblBorders>
           <w:tblCellMar>
-            <w:left w:w="108" w:type="dxa"/>
+            <w:top w:w="0" w:type="dxa"/>
+            <w:left w:w="108" w:type="dxa"/>
+            <w:bottom w:w="0" w:type="dxa"/>
             <w:right w:w="108" w:type="dxa"/>
           </w:tblCellMar>
         </w:tblPrEx>
@@ -12769,7 +12949,9 @@
             <w:insideV w:val="single" w:color="auto" w:sz="4" w:space="0"/>
           </w:tblBorders>
           <w:tblCellMar>
-            <w:left w:w="108" w:type="dxa"/>
+            <w:top w:w="0" w:type="dxa"/>
+            <w:left w:w="108" w:type="dxa"/>
+            <w:bottom w:w="0" w:type="dxa"/>
             <w:right w:w="108" w:type="dxa"/>
           </w:tblCellMar>
         </w:tblPrEx>
@@ -12831,7 +13013,9 @@
             <w:insideV w:val="single" w:color="auto" w:sz="4" w:space="0"/>
           </w:tblBorders>
           <w:tblCellMar>
-            <w:left w:w="108" w:type="dxa"/>
+            <w:top w:w="0" w:type="dxa"/>
+            <w:left w:w="108" w:type="dxa"/>
+            <w:bottom w:w="0" w:type="dxa"/>
             <w:right w:w="108" w:type="dxa"/>
           </w:tblCellMar>
         </w:tblPrEx>
@@ -12896,7 +13080,9 @@
             <w:insideV w:val="single" w:color="auto" w:sz="4" w:space="0"/>
           </w:tblBorders>
           <w:tblCellMar>
-            <w:left w:w="108" w:type="dxa"/>
+            <w:top w:w="0" w:type="dxa"/>
+            <w:left w:w="108" w:type="dxa"/>
+            <w:bottom w:w="0" w:type="dxa"/>
             <w:right w:w="108" w:type="dxa"/>
           </w:tblCellMar>
         </w:tblPrEx>
@@ -12958,7 +13144,9 @@
             <w:insideV w:val="single" w:color="auto" w:sz="4" w:space="0"/>
           </w:tblBorders>
           <w:tblCellMar>
-            <w:left w:w="108" w:type="dxa"/>
+            <w:top w:w="0" w:type="dxa"/>
+            <w:left w:w="108" w:type="dxa"/>
+            <w:bottom w:w="0" w:type="dxa"/>
             <w:right w:w="108" w:type="dxa"/>
           </w:tblCellMar>
         </w:tblPrEx>
@@ -13023,7 +13211,9 @@
             <w:insideV w:val="single" w:color="auto" w:sz="4" w:space="0"/>
           </w:tblBorders>
           <w:tblCellMar>
-            <w:left w:w="108" w:type="dxa"/>
+            <w:top w:w="0" w:type="dxa"/>
+            <w:left w:w="108" w:type="dxa"/>
+            <w:bottom w:w="0" w:type="dxa"/>
             <w:right w:w="108" w:type="dxa"/>
           </w:tblCellMar>
         </w:tblPrEx>
@@ -13088,7 +13278,9 @@
             <w:insideV w:val="single" w:color="auto" w:sz="4" w:space="0"/>
           </w:tblBorders>
           <w:tblCellMar>
-            <w:left w:w="108" w:type="dxa"/>
+            <w:top w:w="0" w:type="dxa"/>
+            <w:left w:w="108" w:type="dxa"/>
+            <w:bottom w:w="0" w:type="dxa"/>
             <w:right w:w="108" w:type="dxa"/>
           </w:tblCellMar>
         </w:tblPrEx>
@@ -13151,7 +13343,9 @@
             <w:insideV w:val="single" w:color="auto" w:sz="4" w:space="0"/>
           </w:tblBorders>
           <w:tblCellMar>
-            <w:left w:w="108" w:type="dxa"/>
+            <w:top w:w="0" w:type="dxa"/>
+            <w:left w:w="108" w:type="dxa"/>
+            <w:bottom w:w="0" w:type="dxa"/>
             <w:right w:w="108" w:type="dxa"/>
           </w:tblCellMar>
         </w:tblPrEx>
@@ -13213,7 +13407,9 @@
             <w:insideV w:val="single" w:color="auto" w:sz="4" w:space="0"/>
           </w:tblBorders>
           <w:tblCellMar>
-            <w:left w:w="108" w:type="dxa"/>
+            <w:top w:w="0" w:type="dxa"/>
+            <w:left w:w="108" w:type="dxa"/>
+            <w:bottom w:w="0" w:type="dxa"/>
             <w:right w:w="108" w:type="dxa"/>
           </w:tblCellMar>
         </w:tblPrEx>
@@ -13275,7 +13471,9 @@
             <w:insideV w:val="single" w:color="auto" w:sz="4" w:space="0"/>
           </w:tblBorders>
           <w:tblCellMar>
-            <w:left w:w="108" w:type="dxa"/>
+            <w:top w:w="0" w:type="dxa"/>
+            <w:left w:w="108" w:type="dxa"/>
+            <w:bottom w:w="0" w:type="dxa"/>
             <w:right w:w="108" w:type="dxa"/>
           </w:tblCellMar>
         </w:tblPrEx>
@@ -13337,7 +13535,9 @@
             <w:insideV w:val="single" w:color="auto" w:sz="4" w:space="0"/>
           </w:tblBorders>
           <w:tblCellMar>
-            <w:left w:w="108" w:type="dxa"/>
+            <w:top w:w="0" w:type="dxa"/>
+            <w:left w:w="108" w:type="dxa"/>
+            <w:bottom w:w="0" w:type="dxa"/>
             <w:right w:w="108" w:type="dxa"/>
           </w:tblCellMar>
         </w:tblPrEx>
@@ -13399,7 +13599,9 @@
             <w:insideV w:val="single" w:color="auto" w:sz="4" w:space="0"/>
           </w:tblBorders>
           <w:tblCellMar>
-            <w:left w:w="108" w:type="dxa"/>
+            <w:top w:w="0" w:type="dxa"/>
+            <w:left w:w="108" w:type="dxa"/>
+            <w:bottom w:w="0" w:type="dxa"/>
             <w:right w:w="108" w:type="dxa"/>
           </w:tblCellMar>
         </w:tblPrEx>
@@ -13461,7 +13663,9 @@
             <w:insideV w:val="single" w:color="auto" w:sz="4" w:space="0"/>
           </w:tblBorders>
           <w:tblCellMar>
-            <w:left w:w="108" w:type="dxa"/>
+            <w:top w:w="0" w:type="dxa"/>
+            <w:left w:w="108" w:type="dxa"/>
+            <w:bottom w:w="0" w:type="dxa"/>
             <w:right w:w="108" w:type="dxa"/>
           </w:tblCellMar>
         </w:tblPrEx>
@@ -13526,7 +13730,9 @@
             <w:insideV w:val="single" w:color="auto" w:sz="4" w:space="0"/>
           </w:tblBorders>
           <w:tblCellMar>
-            <w:left w:w="108" w:type="dxa"/>
+            <w:top w:w="0" w:type="dxa"/>
+            <w:left w:w="108" w:type="dxa"/>
+            <w:bottom w:w="0" w:type="dxa"/>
             <w:right w:w="108" w:type="dxa"/>
           </w:tblCellMar>
         </w:tblPrEx>
@@ -13592,7 +13798,9 @@
             <w:insideV w:val="single" w:color="auto" w:sz="4" w:space="0"/>
           </w:tblBorders>
           <w:tblCellMar>
-            <w:left w:w="108" w:type="dxa"/>
+            <w:top w:w="0" w:type="dxa"/>
+            <w:left w:w="108" w:type="dxa"/>
+            <w:bottom w:w="0" w:type="dxa"/>
             <w:right w:w="108" w:type="dxa"/>
           </w:tblCellMar>
         </w:tblPrEx>
@@ -13657,7 +13865,9 @@
             <w:insideV w:val="single" w:color="auto" w:sz="4" w:space="0"/>
           </w:tblBorders>
           <w:tblCellMar>
-            <w:left w:w="108" w:type="dxa"/>
+            <w:top w:w="0" w:type="dxa"/>
+            <w:left w:w="108" w:type="dxa"/>
+            <w:bottom w:w="0" w:type="dxa"/>
             <w:right w:w="108" w:type="dxa"/>
           </w:tblCellMar>
         </w:tblPrEx>
@@ -13719,7 +13929,9 @@
             <w:insideV w:val="single" w:color="auto" w:sz="4" w:space="0"/>
           </w:tblBorders>
           <w:tblCellMar>
-            <w:left w:w="108" w:type="dxa"/>
+            <w:top w:w="0" w:type="dxa"/>
+            <w:left w:w="108" w:type="dxa"/>
+            <w:bottom w:w="0" w:type="dxa"/>
             <w:right w:w="108" w:type="dxa"/>
           </w:tblCellMar>
         </w:tblPrEx>
@@ -13781,7 +13993,9 @@
             <w:insideV w:val="single" w:color="auto" w:sz="4" w:space="0"/>
           </w:tblBorders>
           <w:tblCellMar>
-            <w:left w:w="108" w:type="dxa"/>
+            <w:top w:w="0" w:type="dxa"/>
+            <w:left w:w="108" w:type="dxa"/>
+            <w:bottom w:w="0" w:type="dxa"/>
             <w:right w:w="108" w:type="dxa"/>
           </w:tblCellMar>
         </w:tblPrEx>
@@ -13846,7 +14060,9 @@
             <w:insideV w:val="single" w:color="auto" w:sz="4" w:space="0"/>
           </w:tblBorders>
           <w:tblCellMar>
-            <w:left w:w="108" w:type="dxa"/>
+            <w:top w:w="0" w:type="dxa"/>
+            <w:left w:w="108" w:type="dxa"/>
+            <w:bottom w:w="0" w:type="dxa"/>
             <w:right w:w="108" w:type="dxa"/>
           </w:tblCellMar>
         </w:tblPrEx>
@@ -13908,7 +14124,9 @@
             <w:insideV w:val="single" w:color="auto" w:sz="4" w:space="0"/>
           </w:tblBorders>
           <w:tblCellMar>
-            <w:left w:w="108" w:type="dxa"/>
+            <w:top w:w="0" w:type="dxa"/>
+            <w:left w:w="108" w:type="dxa"/>
+            <w:bottom w:w="0" w:type="dxa"/>
             <w:right w:w="108" w:type="dxa"/>
           </w:tblCellMar>
         </w:tblPrEx>
@@ -13973,7 +14191,9 @@
             <w:insideV w:val="single" w:color="auto" w:sz="4" w:space="0"/>
           </w:tblBorders>
           <w:tblCellMar>
-            <w:left w:w="108" w:type="dxa"/>
+            <w:top w:w="0" w:type="dxa"/>
+            <w:left w:w="108" w:type="dxa"/>
+            <w:bottom w:w="0" w:type="dxa"/>
             <w:right w:w="108" w:type="dxa"/>
           </w:tblCellMar>
         </w:tblPrEx>
@@ -14035,7 +14255,9 @@
             <w:insideV w:val="single" w:color="auto" w:sz="4" w:space="0"/>
           </w:tblBorders>
           <w:tblCellMar>
-            <w:left w:w="108" w:type="dxa"/>
+            <w:top w:w="0" w:type="dxa"/>
+            <w:left w:w="108" w:type="dxa"/>
+            <w:bottom w:w="0" w:type="dxa"/>
             <w:right w:w="108" w:type="dxa"/>
           </w:tblCellMar>
         </w:tblPrEx>
@@ -14097,7 +14319,9 @@
             <w:insideV w:val="single" w:color="auto" w:sz="4" w:space="0"/>
           </w:tblBorders>
           <w:tblCellMar>
-            <w:left w:w="108" w:type="dxa"/>
+            <w:top w:w="0" w:type="dxa"/>
+            <w:left w:w="108" w:type="dxa"/>
+            <w:bottom w:w="0" w:type="dxa"/>
             <w:right w:w="108" w:type="dxa"/>
           </w:tblCellMar>
         </w:tblPrEx>
@@ -14159,7 +14383,9 @@
             <w:insideV w:val="single" w:color="auto" w:sz="4" w:space="0"/>
           </w:tblBorders>
           <w:tblCellMar>
-            <w:left w:w="108" w:type="dxa"/>
+            <w:top w:w="0" w:type="dxa"/>
+            <w:left w:w="108" w:type="dxa"/>
+            <w:bottom w:w="0" w:type="dxa"/>
             <w:right w:w="108" w:type="dxa"/>
           </w:tblCellMar>
         </w:tblPrEx>
@@ -14221,7 +14447,9 @@
             <w:insideV w:val="single" w:color="auto" w:sz="4" w:space="0"/>
           </w:tblBorders>
           <w:tblCellMar>
-            <w:left w:w="108" w:type="dxa"/>
+            <w:top w:w="0" w:type="dxa"/>
+            <w:left w:w="108" w:type="dxa"/>
+            <w:bottom w:w="0" w:type="dxa"/>
             <w:right w:w="108" w:type="dxa"/>
           </w:tblCellMar>
         </w:tblPrEx>
@@ -14283,7 +14511,9 @@
             <w:insideV w:val="single" w:color="auto" w:sz="4" w:space="0"/>
           </w:tblBorders>
           <w:tblCellMar>
-            <w:left w:w="108" w:type="dxa"/>
+            <w:top w:w="0" w:type="dxa"/>
+            <w:left w:w="108" w:type="dxa"/>
+            <w:bottom w:w="0" w:type="dxa"/>
             <w:right w:w="108" w:type="dxa"/>
           </w:tblCellMar>
         </w:tblPrEx>
@@ -14348,7 +14578,9 @@
             <w:insideV w:val="single" w:color="auto" w:sz="4" w:space="0"/>
           </w:tblBorders>
           <w:tblCellMar>
-            <w:left w:w="108" w:type="dxa"/>
+            <w:top w:w="0" w:type="dxa"/>
+            <w:left w:w="108" w:type="dxa"/>
+            <w:bottom w:w="0" w:type="dxa"/>
             <w:right w:w="108" w:type="dxa"/>
           </w:tblCellMar>
         </w:tblPrEx>
@@ -14410,7 +14642,9 @@
             <w:insideV w:val="single" w:color="auto" w:sz="4" w:space="0"/>
           </w:tblBorders>
           <w:tblCellMar>
-            <w:left w:w="108" w:type="dxa"/>
+            <w:top w:w="0" w:type="dxa"/>
+            <w:left w:w="108" w:type="dxa"/>
+            <w:bottom w:w="0" w:type="dxa"/>
             <w:right w:w="108" w:type="dxa"/>
           </w:tblCellMar>
         </w:tblPrEx>
@@ -14505,7 +14739,9 @@
         </w:tblBorders>
         <w:tblLayout w:type="autofit"/>
         <w:tblCellMar>
+          <w:top w:w="0" w:type="dxa"/>
           <w:left w:w="108" w:type="dxa"/>
+          <w:bottom w:w="0" w:type="dxa"/>
           <w:right w:w="108" w:type="dxa"/>
         </w:tblCellMar>
       </w:tblPr>
@@ -14524,7 +14760,9 @@
             <w:insideV w:val="single" w:color="auto" w:sz="4" w:space="0"/>
           </w:tblBorders>
           <w:tblCellMar>
-            <w:left w:w="108" w:type="dxa"/>
+            <w:top w:w="0" w:type="dxa"/>
+            <w:left w:w="108" w:type="dxa"/>
+            <w:bottom w:w="0" w:type="dxa"/>
             <w:right w:w="108" w:type="dxa"/>
           </w:tblCellMar>
         </w:tblPrEx>
@@ -14592,7 +14830,9 @@
             <w:insideV w:val="single" w:color="auto" w:sz="4" w:space="0"/>
           </w:tblBorders>
           <w:tblCellMar>
-            <w:left w:w="108" w:type="dxa"/>
+            <w:top w:w="0" w:type="dxa"/>
+            <w:left w:w="108" w:type="dxa"/>
+            <w:bottom w:w="0" w:type="dxa"/>
             <w:right w:w="108" w:type="dxa"/>
           </w:tblCellMar>
         </w:tblPrEx>
@@ -14654,7 +14894,9 @@
             <w:insideV w:val="single" w:color="auto" w:sz="4" w:space="0"/>
           </w:tblBorders>
           <w:tblCellMar>
-            <w:left w:w="108" w:type="dxa"/>
+            <w:top w:w="0" w:type="dxa"/>
+            <w:left w:w="108" w:type="dxa"/>
+            <w:bottom w:w="0" w:type="dxa"/>
             <w:right w:w="108" w:type="dxa"/>
           </w:tblCellMar>
         </w:tblPrEx>
@@ -14716,7 +14958,9 @@
             <w:insideV w:val="single" w:color="auto" w:sz="4" w:space="0"/>
           </w:tblBorders>
           <w:tblCellMar>
-            <w:left w:w="108" w:type="dxa"/>
+            <w:top w:w="0" w:type="dxa"/>
+            <w:left w:w="108" w:type="dxa"/>
+            <w:bottom w:w="0" w:type="dxa"/>
             <w:right w:w="108" w:type="dxa"/>
           </w:tblCellMar>
         </w:tblPrEx>
@@ -14778,7 +15022,9 @@
             <w:insideV w:val="single" w:color="auto" w:sz="4" w:space="0"/>
           </w:tblBorders>
           <w:tblCellMar>
-            <w:left w:w="108" w:type="dxa"/>
+            <w:top w:w="0" w:type="dxa"/>
+            <w:left w:w="108" w:type="dxa"/>
+            <w:bottom w:w="0" w:type="dxa"/>
             <w:right w:w="108" w:type="dxa"/>
           </w:tblCellMar>
         </w:tblPrEx>
@@ -14840,7 +15086,9 @@
             <w:insideV w:val="single" w:color="auto" w:sz="4" w:space="0"/>
           </w:tblBorders>
           <w:tblCellMar>
-            <w:left w:w="108" w:type="dxa"/>
+            <w:top w:w="0" w:type="dxa"/>
+            <w:left w:w="108" w:type="dxa"/>
+            <w:bottom w:w="0" w:type="dxa"/>
             <w:right w:w="108" w:type="dxa"/>
           </w:tblCellMar>
         </w:tblPrEx>
@@ -14902,7 +15150,9 @@
             <w:insideV w:val="single" w:color="auto" w:sz="4" w:space="0"/>
           </w:tblBorders>
           <w:tblCellMar>
-            <w:left w:w="108" w:type="dxa"/>
+            <w:top w:w="0" w:type="dxa"/>
+            <w:left w:w="108" w:type="dxa"/>
+            <w:bottom w:w="0" w:type="dxa"/>
             <w:right w:w="108" w:type="dxa"/>
           </w:tblCellMar>
         </w:tblPrEx>
@@ -14964,7 +15214,9 @@
             <w:insideV w:val="single" w:color="auto" w:sz="4" w:space="0"/>
           </w:tblBorders>
           <w:tblCellMar>
-            <w:left w:w="108" w:type="dxa"/>
+            <w:top w:w="0" w:type="dxa"/>
+            <w:left w:w="108" w:type="dxa"/>
+            <w:bottom w:w="0" w:type="dxa"/>
             <w:right w:w="108" w:type="dxa"/>
           </w:tblCellMar>
         </w:tblPrEx>
@@ -15026,7 +15278,9 @@
             <w:insideV w:val="single" w:color="auto" w:sz="4" w:space="0"/>
           </w:tblBorders>
           <w:tblCellMar>
-            <w:left w:w="108" w:type="dxa"/>
+            <w:top w:w="0" w:type="dxa"/>
+            <w:left w:w="108" w:type="dxa"/>
+            <w:bottom w:w="0" w:type="dxa"/>
             <w:right w:w="108" w:type="dxa"/>
           </w:tblCellMar>
         </w:tblPrEx>
@@ -15088,7 +15342,9 @@
             <w:insideV w:val="single" w:color="auto" w:sz="4" w:space="0"/>
           </w:tblBorders>
           <w:tblCellMar>
-            <w:left w:w="108" w:type="dxa"/>
+            <w:top w:w="0" w:type="dxa"/>
+            <w:left w:w="108" w:type="dxa"/>
+            <w:bottom w:w="0" w:type="dxa"/>
             <w:right w:w="108" w:type="dxa"/>
           </w:tblCellMar>
         </w:tblPrEx>
@@ -15150,7 +15406,9 @@
             <w:insideV w:val="single" w:color="auto" w:sz="4" w:space="0"/>
           </w:tblBorders>
           <w:tblCellMar>
-            <w:left w:w="108" w:type="dxa"/>
+            <w:top w:w="0" w:type="dxa"/>
+            <w:left w:w="108" w:type="dxa"/>
+            <w:bottom w:w="0" w:type="dxa"/>
             <w:right w:w="108" w:type="dxa"/>
           </w:tblCellMar>
         </w:tblPrEx>
@@ -15212,7 +15470,9 @@
             <w:insideV w:val="single" w:color="auto" w:sz="4" w:space="0"/>
           </w:tblBorders>
           <w:tblCellMar>
-            <w:left w:w="108" w:type="dxa"/>
+            <w:top w:w="0" w:type="dxa"/>
+            <w:left w:w="108" w:type="dxa"/>
+            <w:bottom w:w="0" w:type="dxa"/>
             <w:right w:w="108" w:type="dxa"/>
           </w:tblCellMar>
         </w:tblPrEx>
@@ -15277,7 +15537,9 @@
             <w:insideV w:val="single" w:color="auto" w:sz="4" w:space="0"/>
           </w:tblBorders>
           <w:tblCellMar>
-            <w:left w:w="108" w:type="dxa"/>
+            <w:top w:w="0" w:type="dxa"/>
+            <w:left w:w="108" w:type="dxa"/>
+            <w:bottom w:w="0" w:type="dxa"/>
             <w:right w:w="108" w:type="dxa"/>
           </w:tblCellMar>
         </w:tblPrEx>
@@ -15342,7 +15604,9 @@
             <w:insideV w:val="single" w:color="auto" w:sz="4" w:space="0"/>
           </w:tblBorders>
           <w:tblCellMar>
-            <w:left w:w="108" w:type="dxa"/>
+            <w:top w:w="0" w:type="dxa"/>
+            <w:left w:w="108" w:type="dxa"/>
+            <w:bottom w:w="0" w:type="dxa"/>
             <w:right w:w="108" w:type="dxa"/>
           </w:tblCellMar>
         </w:tblPrEx>
@@ -15407,7 +15671,9 @@
             <w:insideV w:val="single" w:color="auto" w:sz="4" w:space="0"/>
           </w:tblBorders>
           <w:tblCellMar>
-            <w:left w:w="108" w:type="dxa"/>
+            <w:top w:w="0" w:type="dxa"/>
+            <w:left w:w="108" w:type="dxa"/>
+            <w:bottom w:w="0" w:type="dxa"/>
             <w:right w:w="108" w:type="dxa"/>
           </w:tblCellMar>
         </w:tblPrEx>
@@ -15469,7 +15735,9 @@
             <w:insideV w:val="single" w:color="auto" w:sz="4" w:space="0"/>
           </w:tblBorders>
           <w:tblCellMar>
-            <w:left w:w="108" w:type="dxa"/>
+            <w:top w:w="0" w:type="dxa"/>
+            <w:left w:w="108" w:type="dxa"/>
+            <w:bottom w:w="0" w:type="dxa"/>
             <w:right w:w="108" w:type="dxa"/>
           </w:tblCellMar>
         </w:tblPrEx>
@@ -15531,7 +15799,9 @@
             <w:insideV w:val="single" w:color="auto" w:sz="4" w:space="0"/>
           </w:tblBorders>
           <w:tblCellMar>
-            <w:left w:w="108" w:type="dxa"/>
+            <w:top w:w="0" w:type="dxa"/>
+            <w:left w:w="108" w:type="dxa"/>
+            <w:bottom w:w="0" w:type="dxa"/>
             <w:right w:w="108" w:type="dxa"/>
           </w:tblCellMar>
         </w:tblPrEx>
@@ -15596,7 +15866,9 @@
             <w:insideV w:val="single" w:color="auto" w:sz="4" w:space="0"/>
           </w:tblBorders>
           <w:tblCellMar>
-            <w:left w:w="108" w:type="dxa"/>
+            <w:top w:w="0" w:type="dxa"/>
+            <w:left w:w="108" w:type="dxa"/>
+            <w:bottom w:w="0" w:type="dxa"/>
             <w:right w:w="108" w:type="dxa"/>
           </w:tblCellMar>
         </w:tblPrEx>
@@ -15658,7 +15930,9 @@
             <w:insideV w:val="single" w:color="auto" w:sz="4" w:space="0"/>
           </w:tblBorders>
           <w:tblCellMar>
-            <w:left w:w="108" w:type="dxa"/>
+            <w:top w:w="0" w:type="dxa"/>
+            <w:left w:w="108" w:type="dxa"/>
+            <w:bottom w:w="0" w:type="dxa"/>
             <w:right w:w="108" w:type="dxa"/>
           </w:tblCellMar>
         </w:tblPrEx>
@@ -15720,7 +15994,9 @@
             <w:insideV w:val="single" w:color="auto" w:sz="4" w:space="0"/>
           </w:tblBorders>
           <w:tblCellMar>
-            <w:left w:w="108" w:type="dxa"/>
+            <w:top w:w="0" w:type="dxa"/>
+            <w:left w:w="108" w:type="dxa"/>
+            <w:bottom w:w="0" w:type="dxa"/>
             <w:right w:w="108" w:type="dxa"/>
           </w:tblCellMar>
         </w:tblPrEx>
@@ -15782,7 +16058,9 @@
             <w:insideV w:val="single" w:color="auto" w:sz="4" w:space="0"/>
           </w:tblBorders>
           <w:tblCellMar>
-            <w:left w:w="108" w:type="dxa"/>
+            <w:top w:w="0" w:type="dxa"/>
+            <w:left w:w="108" w:type="dxa"/>
+            <w:bottom w:w="0" w:type="dxa"/>
             <w:right w:w="108" w:type="dxa"/>
           </w:tblCellMar>
         </w:tblPrEx>
@@ -15844,7 +16122,9 @@
             <w:insideV w:val="single" w:color="auto" w:sz="4" w:space="0"/>
           </w:tblBorders>
           <w:tblCellMar>
-            <w:left w:w="108" w:type="dxa"/>
+            <w:top w:w="0" w:type="dxa"/>
+            <w:left w:w="108" w:type="dxa"/>
+            <w:bottom w:w="0" w:type="dxa"/>
             <w:right w:w="108" w:type="dxa"/>
           </w:tblCellMar>
         </w:tblPrEx>
@@ -15906,7 +16186,9 @@
             <w:insideV w:val="single" w:color="auto" w:sz="4" w:space="0"/>
           </w:tblBorders>
           <w:tblCellMar>
-            <w:left w:w="108" w:type="dxa"/>
+            <w:top w:w="0" w:type="dxa"/>
+            <w:left w:w="108" w:type="dxa"/>
+            <w:bottom w:w="0" w:type="dxa"/>
             <w:right w:w="108" w:type="dxa"/>
           </w:tblCellMar>
         </w:tblPrEx>
@@ -15971,7 +16253,9 @@
             <w:insideV w:val="single" w:color="auto" w:sz="4" w:space="0"/>
           </w:tblBorders>
           <w:tblCellMar>
-            <w:left w:w="108" w:type="dxa"/>
+            <w:top w:w="0" w:type="dxa"/>
+            <w:left w:w="108" w:type="dxa"/>
+            <w:bottom w:w="0" w:type="dxa"/>
             <w:right w:w="108" w:type="dxa"/>
           </w:tblCellMar>
         </w:tblPrEx>
@@ -16033,7 +16317,9 @@
             <w:insideV w:val="single" w:color="auto" w:sz="4" w:space="0"/>
           </w:tblBorders>
           <w:tblCellMar>
-            <w:left w:w="108" w:type="dxa"/>
+            <w:top w:w="0" w:type="dxa"/>
+            <w:left w:w="108" w:type="dxa"/>
+            <w:bottom w:w="0" w:type="dxa"/>
             <w:right w:w="108" w:type="dxa"/>
           </w:tblCellMar>
         </w:tblPrEx>
@@ -16095,7 +16381,9 @@
             <w:insideV w:val="single" w:color="auto" w:sz="4" w:space="0"/>
           </w:tblBorders>
           <w:tblCellMar>
-            <w:left w:w="108" w:type="dxa"/>
+            <w:top w:w="0" w:type="dxa"/>
+            <w:left w:w="108" w:type="dxa"/>
+            <w:bottom w:w="0" w:type="dxa"/>
             <w:right w:w="108" w:type="dxa"/>
           </w:tblCellMar>
         </w:tblPrEx>
@@ -16157,7 +16445,9 @@
             <w:insideV w:val="single" w:color="auto" w:sz="4" w:space="0"/>
           </w:tblBorders>
           <w:tblCellMar>
-            <w:left w:w="108" w:type="dxa"/>
+            <w:top w:w="0" w:type="dxa"/>
+            <w:left w:w="108" w:type="dxa"/>
+            <w:bottom w:w="0" w:type="dxa"/>
             <w:right w:w="108" w:type="dxa"/>
           </w:tblCellMar>
         </w:tblPrEx>
@@ -16219,7 +16509,9 @@
             <w:insideV w:val="single" w:color="auto" w:sz="4" w:space="0"/>
           </w:tblBorders>
           <w:tblCellMar>
-            <w:left w:w="108" w:type="dxa"/>
+            <w:top w:w="0" w:type="dxa"/>
+            <w:left w:w="108" w:type="dxa"/>
+            <w:bottom w:w="0" w:type="dxa"/>
             <w:right w:w="108" w:type="dxa"/>
           </w:tblCellMar>
         </w:tblPrEx>
@@ -16284,7 +16576,9 @@
             <w:insideV w:val="single" w:color="auto" w:sz="4" w:space="0"/>
           </w:tblBorders>
           <w:tblCellMar>
-            <w:left w:w="108" w:type="dxa"/>
+            <w:top w:w="0" w:type="dxa"/>
+            <w:left w:w="108" w:type="dxa"/>
+            <w:bottom w:w="0" w:type="dxa"/>
             <w:right w:w="108" w:type="dxa"/>
           </w:tblCellMar>
         </w:tblPrEx>
@@ -16346,7 +16640,9 @@
             <w:insideV w:val="single" w:color="auto" w:sz="4" w:space="0"/>
           </w:tblBorders>
           <w:tblCellMar>
-            <w:left w:w="108" w:type="dxa"/>
+            <w:top w:w="0" w:type="dxa"/>
+            <w:left w:w="108" w:type="dxa"/>
+            <w:bottom w:w="0" w:type="dxa"/>
             <w:right w:w="108" w:type="dxa"/>
           </w:tblCellMar>
         </w:tblPrEx>
@@ -16411,7 +16707,9 @@
             <w:insideV w:val="single" w:color="auto" w:sz="4" w:space="0"/>
           </w:tblBorders>
           <w:tblCellMar>
-            <w:left w:w="108" w:type="dxa"/>
+            <w:top w:w="0" w:type="dxa"/>
+            <w:left w:w="108" w:type="dxa"/>
+            <w:bottom w:w="0" w:type="dxa"/>
             <w:right w:w="108" w:type="dxa"/>
           </w:tblCellMar>
         </w:tblPrEx>
@@ -16476,7 +16774,9 @@
             <w:insideV w:val="single" w:color="auto" w:sz="4" w:space="0"/>
           </w:tblBorders>
           <w:tblCellMar>
-            <w:left w:w="108" w:type="dxa"/>
+            <w:top w:w="0" w:type="dxa"/>
+            <w:left w:w="108" w:type="dxa"/>
+            <w:bottom w:w="0" w:type="dxa"/>
             <w:right w:w="108" w:type="dxa"/>
           </w:tblCellMar>
         </w:tblPrEx>
@@ -16538,7 +16838,9 @@
             <w:insideV w:val="single" w:color="auto" w:sz="4" w:space="0"/>
           </w:tblBorders>
           <w:tblCellMar>
-            <w:left w:w="108" w:type="dxa"/>
+            <w:top w:w="0" w:type="dxa"/>
+            <w:left w:w="108" w:type="dxa"/>
+            <w:bottom w:w="0" w:type="dxa"/>
             <w:right w:w="108" w:type="dxa"/>
           </w:tblCellMar>
         </w:tblPrEx>
@@ -16603,7 +16905,9 @@
             <w:insideV w:val="single" w:color="auto" w:sz="4" w:space="0"/>
           </w:tblBorders>
           <w:tblCellMar>
-            <w:left w:w="108" w:type="dxa"/>
+            <w:top w:w="0" w:type="dxa"/>
+            <w:left w:w="108" w:type="dxa"/>
+            <w:bottom w:w="0" w:type="dxa"/>
             <w:right w:w="108" w:type="dxa"/>
           </w:tblCellMar>
         </w:tblPrEx>
@@ -16665,7 +16969,9 @@
             <w:insideV w:val="single" w:color="auto" w:sz="4" w:space="0"/>
           </w:tblBorders>
           <w:tblCellMar>
-            <w:left w:w="108" w:type="dxa"/>
+            <w:top w:w="0" w:type="dxa"/>
+            <w:left w:w="108" w:type="dxa"/>
+            <w:bottom w:w="0" w:type="dxa"/>
             <w:right w:w="108" w:type="dxa"/>
           </w:tblCellMar>
         </w:tblPrEx>
@@ -16727,7 +17033,9 @@
             <w:insideV w:val="single" w:color="auto" w:sz="4" w:space="0"/>
           </w:tblBorders>
           <w:tblCellMar>
-            <w:left w:w="108" w:type="dxa"/>
+            <w:top w:w="0" w:type="dxa"/>
+            <w:left w:w="108" w:type="dxa"/>
+            <w:bottom w:w="0" w:type="dxa"/>
             <w:right w:w="108" w:type="dxa"/>
           </w:tblCellMar>
         </w:tblPrEx>
@@ -16792,7 +17100,9 @@
             <w:insideV w:val="single" w:color="auto" w:sz="4" w:space="0"/>
           </w:tblBorders>
           <w:tblCellMar>
-            <w:left w:w="108" w:type="dxa"/>
+            <w:top w:w="0" w:type="dxa"/>
+            <w:left w:w="108" w:type="dxa"/>
+            <w:bottom w:w="0" w:type="dxa"/>
             <w:right w:w="108" w:type="dxa"/>
           </w:tblCellMar>
         </w:tblPrEx>
@@ -16857,7 +17167,9 @@
             <w:insideV w:val="single" w:color="auto" w:sz="4" w:space="0"/>
           </w:tblBorders>
           <w:tblCellMar>
-            <w:left w:w="108" w:type="dxa"/>
+            <w:top w:w="0" w:type="dxa"/>
+            <w:left w:w="108" w:type="dxa"/>
+            <w:bottom w:w="0" w:type="dxa"/>
             <w:right w:w="108" w:type="dxa"/>
           </w:tblCellMar>
         </w:tblPrEx>
@@ -16919,7 +17231,9 @@
             <w:insideV w:val="single" w:color="auto" w:sz="4" w:space="0"/>
           </w:tblBorders>
           <w:tblCellMar>
-            <w:left w:w="108" w:type="dxa"/>
+            <w:top w:w="0" w:type="dxa"/>
+            <w:left w:w="108" w:type="dxa"/>
+            <w:bottom w:w="0" w:type="dxa"/>
             <w:right w:w="108" w:type="dxa"/>
           </w:tblCellMar>
         </w:tblPrEx>
@@ -16981,7 +17295,9 @@
             <w:insideV w:val="single" w:color="auto" w:sz="4" w:space="0"/>
           </w:tblBorders>
           <w:tblCellMar>
-            <w:left w:w="108" w:type="dxa"/>
+            <w:top w:w="0" w:type="dxa"/>
+            <w:left w:w="108" w:type="dxa"/>
+            <w:bottom w:w="0" w:type="dxa"/>
             <w:right w:w="108" w:type="dxa"/>
           </w:tblCellMar>
         </w:tblPrEx>
@@ -17043,7 +17359,9 @@
             <w:insideV w:val="single" w:color="auto" w:sz="4" w:space="0"/>
           </w:tblBorders>
           <w:tblCellMar>
-            <w:left w:w="108" w:type="dxa"/>
+            <w:top w:w="0" w:type="dxa"/>
+            <w:left w:w="108" w:type="dxa"/>
+            <w:bottom w:w="0" w:type="dxa"/>
             <w:right w:w="108" w:type="dxa"/>
           </w:tblCellMar>
         </w:tblPrEx>
@@ -17105,7 +17423,9 @@
             <w:insideV w:val="single" w:color="auto" w:sz="4" w:space="0"/>
           </w:tblBorders>
           <w:tblCellMar>
-            <w:left w:w="108" w:type="dxa"/>
+            <w:top w:w="0" w:type="dxa"/>
+            <w:left w:w="108" w:type="dxa"/>
+            <w:bottom w:w="0" w:type="dxa"/>
             <w:right w:w="108" w:type="dxa"/>
           </w:tblCellMar>
         </w:tblPrEx>
@@ -17167,7 +17487,9 @@
             <w:insideV w:val="single" w:color="auto" w:sz="4" w:space="0"/>
           </w:tblBorders>
           <w:tblCellMar>
-            <w:left w:w="108" w:type="dxa"/>
+            <w:top w:w="0" w:type="dxa"/>
+            <w:left w:w="108" w:type="dxa"/>
+            <w:bottom w:w="0" w:type="dxa"/>
             <w:right w:w="108" w:type="dxa"/>
           </w:tblCellMar>
         </w:tblPrEx>
@@ -17229,7 +17551,9 @@
             <w:insideV w:val="single" w:color="auto" w:sz="4" w:space="0"/>
           </w:tblBorders>
           <w:tblCellMar>
-            <w:left w:w="108" w:type="dxa"/>
+            <w:top w:w="0" w:type="dxa"/>
+            <w:left w:w="108" w:type="dxa"/>
+            <w:bottom w:w="0" w:type="dxa"/>
             <w:right w:w="108" w:type="dxa"/>
           </w:tblCellMar>
         </w:tblPrEx>
@@ -17294,7 +17618,9 @@
             <w:insideV w:val="single" w:color="auto" w:sz="4" w:space="0"/>
           </w:tblBorders>
           <w:tblCellMar>
-            <w:left w:w="108" w:type="dxa"/>
+            <w:top w:w="0" w:type="dxa"/>
+            <w:left w:w="108" w:type="dxa"/>
+            <w:bottom w:w="0" w:type="dxa"/>
             <w:right w:w="108" w:type="dxa"/>
           </w:tblCellMar>
         </w:tblPrEx>
@@ -17356,7 +17682,9 @@
             <w:insideV w:val="single" w:color="auto" w:sz="4" w:space="0"/>
           </w:tblBorders>
           <w:tblCellMar>
-            <w:left w:w="108" w:type="dxa"/>
+            <w:top w:w="0" w:type="dxa"/>
+            <w:left w:w="108" w:type="dxa"/>
+            <w:bottom w:w="0" w:type="dxa"/>
             <w:right w:w="108" w:type="dxa"/>
           </w:tblCellMar>
         </w:tblPrEx>
@@ -17417,24 +17745,2236 @@
           <w:ilvl w:val="0"/>
           <w:numId w:val="0"/>
         </w:numPr>
-      </w:pPr>
-      <w:bookmarkStart w:id="0" w:name="_GoBack"/>
-      <w:bookmarkEnd w:id="0"/>
-    </w:p>
-    <w:p>
-      <w:pPr>
-        <w:numPr>
-          <w:ilvl w:val="0"/>
-          <w:numId w:val="0"/>
-        </w:numPr>
+        <w:rPr>
+          <w:rFonts w:hint="default" w:eastAsiaTheme="minorEastAsia"/>
+          <w:lang w:val="en-US" w:eastAsia="zh-CN"/>
+        </w:rPr>
       </w:pPr>
     </w:p>
     <w:p>
       <w:pPr>
         <w:numPr>
           <w:ilvl w:val="0"/>
+          <w:numId w:val="2"/>
+        </w:numPr>
+        <w:ind w:left="0" w:leftChars="0" w:firstLine="0" w:firstLineChars="0"/>
+        <w:rPr>
+          <w:rFonts w:hint="default"/>
+          <w:highlight w:val="yellow"/>
+          <w:lang w:val="en-US" w:eastAsia="zh-CN"/>
+        </w:rPr>
+      </w:pPr>
+      <w:r>
+        <w:rPr>
+          <w:rFonts w:hint="eastAsia"/>
+          <w:highlight w:val="yellow"/>
+          <w:lang w:val="en-US" w:eastAsia="zh-CN"/>
+        </w:rPr>
+        <w:t>视频评论信息</w:t>
+      </w:r>
+    </w:p>
+    <w:tbl>
+      <w:tblPr>
+        <w:tblStyle w:val="6"/>
+        <w:tblW w:w="0" w:type="auto"/>
+        <w:tblInd w:w="1361" w:type="dxa"/>
+        <w:tblBorders>
+          <w:top w:val="single" w:color="auto" w:sz="4" w:space="0"/>
+          <w:left w:val="single" w:color="auto" w:sz="4" w:space="0"/>
+          <w:bottom w:val="single" w:color="auto" w:sz="4" w:space="0"/>
+          <w:right w:val="single" w:color="auto" w:sz="4" w:space="0"/>
+          <w:insideH w:val="single" w:color="auto" w:sz="4" w:space="0"/>
+          <w:insideV w:val="single" w:color="auto" w:sz="4" w:space="0"/>
+        </w:tblBorders>
+        <w:tblLayout w:type="autofit"/>
+        <w:tblCellMar>
+          <w:left w:w="108" w:type="dxa"/>
+          <w:right w:w="108" w:type="dxa"/>
+        </w:tblCellMar>
+      </w:tblPr>
+      <w:tblGrid>
+        <w:gridCol w:w="2900"/>
+        <w:gridCol w:w="2935"/>
+      </w:tblGrid>
+      <w:tr>
+        <w:tblPrEx>
+          <w:tblBorders>
+            <w:top w:val="single" w:color="auto" w:sz="4" w:space="0"/>
+            <w:left w:val="single" w:color="auto" w:sz="4" w:space="0"/>
+            <w:bottom w:val="single" w:color="auto" w:sz="4" w:space="0"/>
+            <w:right w:val="single" w:color="auto" w:sz="4" w:space="0"/>
+            <w:insideH w:val="single" w:color="auto" w:sz="4" w:space="0"/>
+            <w:insideV w:val="single" w:color="auto" w:sz="4" w:space="0"/>
+          </w:tblBorders>
+          <w:tblCellMar>
+            <w:left w:w="108" w:type="dxa"/>
+            <w:right w:w="108" w:type="dxa"/>
+          </w:tblCellMar>
+        </w:tblPrEx>
+        <w:tc>
+          <w:tcPr>
+            <w:tcW w:w="2900" w:type="dxa"/>
+          </w:tcPr>
+          <w:p>
+            <w:pPr>
+              <w:numPr>
+                <w:numId w:val="0"/>
+              </w:numPr>
+              <w:rPr>
+                <w:rFonts w:hint="default"/>
+                <w:vertAlign w:val="baseline"/>
+                <w:lang w:val="en-US" w:eastAsia="zh-CN"/>
+              </w:rPr>
+            </w:pPr>
+            <w:r>
+              <w:rPr>
+                <w:rFonts w:hint="eastAsia"/>
+                <w:vertAlign w:val="baseline"/>
+                <w:lang w:val="en-US" w:eastAsia="zh-CN"/>
+              </w:rPr>
+              <w:t>字段</w:t>
+            </w:r>
+          </w:p>
+        </w:tc>
+        <w:tc>
+          <w:tcPr>
+            <w:tcW w:w="2935" w:type="dxa"/>
+          </w:tcPr>
+          <w:p>
+            <w:pPr>
+              <w:numPr>
+                <w:numId w:val="0"/>
+              </w:numPr>
+              <w:rPr>
+                <w:rFonts w:hint="default"/>
+                <w:vertAlign w:val="baseline"/>
+                <w:lang w:val="en-US" w:eastAsia="zh-CN"/>
+              </w:rPr>
+            </w:pPr>
+            <w:r>
+              <w:rPr>
+                <w:rFonts w:hint="eastAsia"/>
+                <w:vertAlign w:val="baseline"/>
+                <w:lang w:val="en-US" w:eastAsia="zh-CN"/>
+              </w:rPr>
+              <w:t>字段名称</w:t>
+            </w:r>
+          </w:p>
+        </w:tc>
+      </w:tr>
+      <w:tr>
+        <w:tblPrEx>
+          <w:tblBorders>
+            <w:top w:val="single" w:color="auto" w:sz="4" w:space="0"/>
+            <w:left w:val="single" w:color="auto" w:sz="4" w:space="0"/>
+            <w:bottom w:val="single" w:color="auto" w:sz="4" w:space="0"/>
+            <w:right w:val="single" w:color="auto" w:sz="4" w:space="0"/>
+            <w:insideH w:val="single" w:color="auto" w:sz="4" w:space="0"/>
+            <w:insideV w:val="single" w:color="auto" w:sz="4" w:space="0"/>
+          </w:tblBorders>
+          <w:tblCellMar>
+            <w:left w:w="108" w:type="dxa"/>
+            <w:right w:w="108" w:type="dxa"/>
+          </w:tblCellMar>
+        </w:tblPrEx>
+        <w:tc>
+          <w:tcPr>
+            <w:tcW w:w="2900" w:type="dxa"/>
+          </w:tcPr>
+          <w:p>
+            <w:pPr>
+              <w:numPr>
+                <w:numId w:val="0"/>
+              </w:numPr>
+              <w:rPr>
+                <w:rFonts w:hint="eastAsia"/>
+                <w:vertAlign w:val="baseline"/>
+                <w:lang w:val="en-US" w:eastAsia="zh-CN"/>
+              </w:rPr>
+            </w:pPr>
+            <w:r>
+              <w:rPr>
+                <w:rFonts w:hint="eastAsia"/>
+                <w:vertAlign w:val="baseline"/>
+                <w:lang w:val="en-US" w:eastAsia="zh-CN"/>
+              </w:rPr>
+              <w:t>photo_id</w:t>
+            </w:r>
+          </w:p>
+        </w:tc>
+        <w:tc>
+          <w:tcPr>
+            <w:tcW w:w="2935" w:type="dxa"/>
+          </w:tcPr>
+          <w:p>
+            <w:pPr>
+              <w:numPr>
+                <w:numId w:val="0"/>
+              </w:numPr>
+              <w:rPr>
+                <w:rFonts w:hint="default"/>
+                <w:vertAlign w:val="baseline"/>
+                <w:lang w:val="en-US" w:eastAsia="zh-CN"/>
+              </w:rPr>
+            </w:pPr>
+            <w:r>
+              <w:rPr>
+                <w:rFonts w:hint="eastAsia"/>
+                <w:vertAlign w:val="baseline"/>
+                <w:lang w:val="en-US" w:eastAsia="zh-CN"/>
+              </w:rPr>
+              <w:t>视频id</w:t>
+            </w:r>
+          </w:p>
+        </w:tc>
+      </w:tr>
+      <w:tr>
+        <w:tblPrEx>
+          <w:tblBorders>
+            <w:top w:val="single" w:color="auto" w:sz="4" w:space="0"/>
+            <w:left w:val="single" w:color="auto" w:sz="4" w:space="0"/>
+            <w:bottom w:val="single" w:color="auto" w:sz="4" w:space="0"/>
+            <w:right w:val="single" w:color="auto" w:sz="4" w:space="0"/>
+            <w:insideH w:val="single" w:color="auto" w:sz="4" w:space="0"/>
+            <w:insideV w:val="single" w:color="auto" w:sz="4" w:space="0"/>
+          </w:tblBorders>
+          <w:tblCellMar>
+            <w:left w:w="108" w:type="dxa"/>
+            <w:right w:w="108" w:type="dxa"/>
+          </w:tblCellMar>
+        </w:tblPrEx>
+        <w:tc>
+          <w:tcPr>
+            <w:tcW w:w="2900" w:type="dxa"/>
+          </w:tcPr>
+          <w:p>
+            <w:pPr>
+              <w:numPr>
+                <w:numId w:val="0"/>
+              </w:numPr>
+              <w:rPr>
+                <w:rFonts w:hint="default"/>
+                <w:vertAlign w:val="baseline"/>
+                <w:lang w:val="en-US" w:eastAsia="zh-CN"/>
+              </w:rPr>
+            </w:pPr>
+            <w:r>
+              <w:rPr>
+                <w:rFonts w:hint="default"/>
+                <w:vertAlign w:val="baseline"/>
+                <w:lang w:val="en-US" w:eastAsia="zh-CN"/>
+              </w:rPr>
+              <w:t>commentId</w:t>
+            </w:r>
+          </w:p>
+        </w:tc>
+        <w:tc>
+          <w:tcPr>
+            <w:tcW w:w="2935" w:type="dxa"/>
+          </w:tcPr>
+          <w:p>
+            <w:pPr>
+              <w:numPr>
+                <w:numId w:val="0"/>
+              </w:numPr>
+              <w:rPr>
+                <w:rFonts w:hint="default"/>
+                <w:vertAlign w:val="baseline"/>
+                <w:lang w:val="en-US" w:eastAsia="zh-CN"/>
+              </w:rPr>
+            </w:pPr>
+            <w:r>
+              <w:rPr>
+                <w:rFonts w:hint="eastAsia"/>
+                <w:vertAlign w:val="baseline"/>
+                <w:lang w:val="en-US" w:eastAsia="zh-CN"/>
+              </w:rPr>
+              <w:t>评论id</w:t>
+            </w:r>
+          </w:p>
+        </w:tc>
+      </w:tr>
+      <w:tr>
+        <w:tblPrEx>
+          <w:tblBorders>
+            <w:top w:val="single" w:color="auto" w:sz="4" w:space="0"/>
+            <w:left w:val="single" w:color="auto" w:sz="4" w:space="0"/>
+            <w:bottom w:val="single" w:color="auto" w:sz="4" w:space="0"/>
+            <w:right w:val="single" w:color="auto" w:sz="4" w:space="0"/>
+            <w:insideH w:val="single" w:color="auto" w:sz="4" w:space="0"/>
+            <w:insideV w:val="single" w:color="auto" w:sz="4" w:space="0"/>
+          </w:tblBorders>
+          <w:tblCellMar>
+            <w:left w:w="108" w:type="dxa"/>
+            <w:right w:w="108" w:type="dxa"/>
+          </w:tblCellMar>
+        </w:tblPrEx>
+        <w:tc>
+          <w:tcPr>
+            <w:tcW w:w="2900" w:type="dxa"/>
+          </w:tcPr>
+          <w:p>
+            <w:pPr>
+              <w:numPr>
+                <w:numId w:val="0"/>
+              </w:numPr>
+              <w:rPr>
+                <w:rFonts w:hint="default"/>
+                <w:vertAlign w:val="baseline"/>
+                <w:lang w:val="en-US" w:eastAsia="zh-CN"/>
+              </w:rPr>
+            </w:pPr>
+            <w:r>
+              <w:rPr>
+                <w:rFonts w:hint="default"/>
+                <w:vertAlign w:val="baseline"/>
+                <w:lang w:val="en-US" w:eastAsia="zh-CN"/>
+              </w:rPr>
+              <w:t>authorId</w:t>
+            </w:r>
+          </w:p>
+        </w:tc>
+        <w:tc>
+          <w:tcPr>
+            <w:tcW w:w="2935" w:type="dxa"/>
+          </w:tcPr>
+          <w:p>
+            <w:pPr>
+              <w:numPr>
+                <w:numId w:val="0"/>
+              </w:numPr>
+              <w:rPr>
+                <w:rFonts w:hint="default"/>
+                <w:vertAlign w:val="baseline"/>
+                <w:lang w:val="en-US" w:eastAsia="zh-CN"/>
+              </w:rPr>
+            </w:pPr>
+            <w:r>
+              <w:rPr>
+                <w:rFonts w:hint="eastAsia"/>
+                <w:vertAlign w:val="baseline"/>
+                <w:lang w:val="en-US" w:eastAsia="zh-CN"/>
+              </w:rPr>
+              <w:t>快手id</w:t>
+            </w:r>
+          </w:p>
+        </w:tc>
+      </w:tr>
+      <w:tr>
+        <w:tblPrEx>
+          <w:tblBorders>
+            <w:top w:val="single" w:color="auto" w:sz="4" w:space="0"/>
+            <w:left w:val="single" w:color="auto" w:sz="4" w:space="0"/>
+            <w:bottom w:val="single" w:color="auto" w:sz="4" w:space="0"/>
+            <w:right w:val="single" w:color="auto" w:sz="4" w:space="0"/>
+            <w:insideH w:val="single" w:color="auto" w:sz="4" w:space="0"/>
+            <w:insideV w:val="single" w:color="auto" w:sz="4" w:space="0"/>
+          </w:tblBorders>
+          <w:tblCellMar>
+            <w:left w:w="108" w:type="dxa"/>
+            <w:right w:w="108" w:type="dxa"/>
+          </w:tblCellMar>
+        </w:tblPrEx>
+        <w:tc>
+          <w:tcPr>
+            <w:tcW w:w="2900" w:type="dxa"/>
+          </w:tcPr>
+          <w:p>
+            <w:pPr>
+              <w:numPr>
+                <w:numId w:val="0"/>
+              </w:numPr>
+              <w:rPr>
+                <w:rFonts w:hint="default"/>
+                <w:vertAlign w:val="baseline"/>
+                <w:lang w:val="en-US" w:eastAsia="zh-CN"/>
+              </w:rPr>
+            </w:pPr>
+            <w:r>
+              <w:rPr>
+                <w:rFonts w:hint="default"/>
+                <w:vertAlign w:val="baseline"/>
+                <w:lang w:val="en-US" w:eastAsia="zh-CN"/>
+              </w:rPr>
+              <w:t>authorName</w:t>
+            </w:r>
+          </w:p>
+        </w:tc>
+        <w:tc>
+          <w:tcPr>
+            <w:tcW w:w="2935" w:type="dxa"/>
+          </w:tcPr>
+          <w:p>
+            <w:pPr>
+              <w:numPr>
+                <w:numId w:val="0"/>
+              </w:numPr>
+              <w:rPr>
+                <w:rFonts w:hint="default"/>
+                <w:vertAlign w:val="baseline"/>
+                <w:lang w:val="en-US" w:eastAsia="zh-CN"/>
+              </w:rPr>
+            </w:pPr>
+            <w:r>
+              <w:rPr>
+                <w:rFonts w:hint="eastAsia"/>
+                <w:vertAlign w:val="baseline"/>
+                <w:lang w:val="en-US" w:eastAsia="zh-CN"/>
+              </w:rPr>
+              <w:t>昵称</w:t>
+            </w:r>
+          </w:p>
+        </w:tc>
+      </w:tr>
+      <w:tr>
+        <w:tblPrEx>
+          <w:tblBorders>
+            <w:top w:val="single" w:color="auto" w:sz="4" w:space="0"/>
+            <w:left w:val="single" w:color="auto" w:sz="4" w:space="0"/>
+            <w:bottom w:val="single" w:color="auto" w:sz="4" w:space="0"/>
+            <w:right w:val="single" w:color="auto" w:sz="4" w:space="0"/>
+            <w:insideH w:val="single" w:color="auto" w:sz="4" w:space="0"/>
+            <w:insideV w:val="single" w:color="auto" w:sz="4" w:space="0"/>
+          </w:tblBorders>
+          <w:tblCellMar>
+            <w:left w:w="108" w:type="dxa"/>
+            <w:right w:w="108" w:type="dxa"/>
+          </w:tblCellMar>
+        </w:tblPrEx>
+        <w:tc>
+          <w:tcPr>
+            <w:tcW w:w="2900" w:type="dxa"/>
+          </w:tcPr>
+          <w:p>
+            <w:pPr>
+              <w:numPr>
+                <w:numId w:val="0"/>
+              </w:numPr>
+              <w:rPr>
+                <w:rFonts w:hint="default"/>
+                <w:vertAlign w:val="baseline"/>
+                <w:lang w:val="en-US" w:eastAsia="zh-CN"/>
+              </w:rPr>
+            </w:pPr>
+            <w:r>
+              <w:rPr>
+                <w:rFonts w:hint="default"/>
+                <w:vertAlign w:val="baseline"/>
+                <w:lang w:val="en-US" w:eastAsia="zh-CN"/>
+              </w:rPr>
+              <w:t>content</w:t>
+            </w:r>
+          </w:p>
+        </w:tc>
+        <w:tc>
+          <w:tcPr>
+            <w:tcW w:w="2935" w:type="dxa"/>
+          </w:tcPr>
+          <w:p>
+            <w:pPr>
+              <w:numPr>
+                <w:numId w:val="0"/>
+              </w:numPr>
+              <w:rPr>
+                <w:rFonts w:hint="default"/>
+                <w:vertAlign w:val="baseline"/>
+                <w:lang w:val="en-US" w:eastAsia="zh-CN"/>
+              </w:rPr>
+            </w:pPr>
+            <w:r>
+              <w:rPr>
+                <w:rFonts w:hint="eastAsia"/>
+                <w:vertAlign w:val="baseline"/>
+                <w:lang w:val="en-US" w:eastAsia="zh-CN"/>
+              </w:rPr>
+              <w:t>评论内容</w:t>
+            </w:r>
+          </w:p>
+        </w:tc>
+      </w:tr>
+      <w:tr>
+        <w:tblPrEx>
+          <w:tblBorders>
+            <w:top w:val="single" w:color="auto" w:sz="4" w:space="0"/>
+            <w:left w:val="single" w:color="auto" w:sz="4" w:space="0"/>
+            <w:bottom w:val="single" w:color="auto" w:sz="4" w:space="0"/>
+            <w:right w:val="single" w:color="auto" w:sz="4" w:space="0"/>
+            <w:insideH w:val="single" w:color="auto" w:sz="4" w:space="0"/>
+            <w:insideV w:val="single" w:color="auto" w:sz="4" w:space="0"/>
+          </w:tblBorders>
+          <w:tblCellMar>
+            <w:left w:w="108" w:type="dxa"/>
+            <w:right w:w="108" w:type="dxa"/>
+          </w:tblCellMar>
+        </w:tblPrEx>
+        <w:tc>
+          <w:tcPr>
+            <w:tcW w:w="2900" w:type="dxa"/>
+          </w:tcPr>
+          <w:p>
+            <w:pPr>
+              <w:numPr>
+                <w:numId w:val="0"/>
+              </w:numPr>
+              <w:rPr>
+                <w:rFonts w:hint="default"/>
+                <w:vertAlign w:val="baseline"/>
+                <w:lang w:val="en-US" w:eastAsia="zh-CN"/>
+              </w:rPr>
+            </w:pPr>
+            <w:r>
+              <w:rPr>
+                <w:rFonts w:hint="default"/>
+                <w:vertAlign w:val="baseline"/>
+                <w:lang w:val="en-US" w:eastAsia="zh-CN"/>
+              </w:rPr>
+              <w:t>headurl</w:t>
+            </w:r>
+          </w:p>
+        </w:tc>
+        <w:tc>
+          <w:tcPr>
+            <w:tcW w:w="2935" w:type="dxa"/>
+          </w:tcPr>
+          <w:p>
+            <w:pPr>
+              <w:numPr>
+                <w:numId w:val="0"/>
+              </w:numPr>
+              <w:rPr>
+                <w:rFonts w:hint="default"/>
+                <w:vertAlign w:val="baseline"/>
+                <w:lang w:val="en-US" w:eastAsia="zh-CN"/>
+              </w:rPr>
+            </w:pPr>
+            <w:r>
+              <w:rPr>
+                <w:rFonts w:hint="eastAsia"/>
+                <w:vertAlign w:val="baseline"/>
+                <w:lang w:val="en-US" w:eastAsia="zh-CN"/>
+              </w:rPr>
+              <w:t>头像url</w:t>
+            </w:r>
+          </w:p>
+        </w:tc>
+      </w:tr>
+      <w:tr>
+        <w:tblPrEx>
+          <w:tblBorders>
+            <w:top w:val="single" w:color="auto" w:sz="4" w:space="0"/>
+            <w:left w:val="single" w:color="auto" w:sz="4" w:space="0"/>
+            <w:bottom w:val="single" w:color="auto" w:sz="4" w:space="0"/>
+            <w:right w:val="single" w:color="auto" w:sz="4" w:space="0"/>
+            <w:insideH w:val="single" w:color="auto" w:sz="4" w:space="0"/>
+            <w:insideV w:val="single" w:color="auto" w:sz="4" w:space="0"/>
+          </w:tblBorders>
+          <w:tblCellMar>
+            <w:left w:w="108" w:type="dxa"/>
+            <w:right w:w="108" w:type="dxa"/>
+          </w:tblCellMar>
+        </w:tblPrEx>
+        <w:tc>
+          <w:tcPr>
+            <w:tcW w:w="2900" w:type="dxa"/>
+          </w:tcPr>
+          <w:p>
+            <w:pPr>
+              <w:numPr>
+                <w:numId w:val="0"/>
+              </w:numPr>
+              <w:rPr>
+                <w:rFonts w:hint="default"/>
+                <w:vertAlign w:val="baseline"/>
+                <w:lang w:val="en-US" w:eastAsia="zh-CN"/>
+              </w:rPr>
+            </w:pPr>
+            <w:r>
+              <w:rPr>
+                <w:rFonts w:hint="default"/>
+                <w:vertAlign w:val="baseline"/>
+                <w:lang w:val="en-US" w:eastAsia="zh-CN"/>
+              </w:rPr>
+              <w:t>timestamp</w:t>
+            </w:r>
+          </w:p>
+        </w:tc>
+        <w:tc>
+          <w:tcPr>
+            <w:tcW w:w="2935" w:type="dxa"/>
+          </w:tcPr>
+          <w:p>
+            <w:pPr>
+              <w:numPr>
+                <w:numId w:val="0"/>
+              </w:numPr>
+              <w:rPr>
+                <w:rFonts w:hint="default"/>
+                <w:vertAlign w:val="baseline"/>
+                <w:lang w:val="en-US" w:eastAsia="zh-CN"/>
+              </w:rPr>
+            </w:pPr>
+            <w:r>
+              <w:rPr>
+                <w:rFonts w:hint="eastAsia"/>
+                <w:vertAlign w:val="baseline"/>
+                <w:lang w:val="en-US" w:eastAsia="zh-CN"/>
+              </w:rPr>
+              <w:t>评论时间-13位时间戳</w:t>
+            </w:r>
+          </w:p>
+        </w:tc>
+      </w:tr>
+      <w:tr>
+        <w:tblPrEx>
+          <w:tblBorders>
+            <w:top w:val="single" w:color="auto" w:sz="4" w:space="0"/>
+            <w:left w:val="single" w:color="auto" w:sz="4" w:space="0"/>
+            <w:bottom w:val="single" w:color="auto" w:sz="4" w:space="0"/>
+            <w:right w:val="single" w:color="auto" w:sz="4" w:space="0"/>
+            <w:insideH w:val="single" w:color="auto" w:sz="4" w:space="0"/>
+            <w:insideV w:val="single" w:color="auto" w:sz="4" w:space="0"/>
+          </w:tblBorders>
+          <w:tblCellMar>
+            <w:left w:w="108" w:type="dxa"/>
+            <w:right w:w="108" w:type="dxa"/>
+          </w:tblCellMar>
+        </w:tblPrEx>
+        <w:tc>
+          <w:tcPr>
+            <w:tcW w:w="2900" w:type="dxa"/>
+          </w:tcPr>
+          <w:p>
+            <w:pPr>
+              <w:numPr>
+                <w:numId w:val="0"/>
+              </w:numPr>
+              <w:rPr>
+                <w:rFonts w:hint="default"/>
+                <w:vertAlign w:val="baseline"/>
+                <w:lang w:val="en-US" w:eastAsia="zh-CN"/>
+              </w:rPr>
+            </w:pPr>
+            <w:r>
+              <w:rPr>
+                <w:rFonts w:hint="default"/>
+                <w:vertAlign w:val="baseline"/>
+                <w:lang w:val="en-US" w:eastAsia="zh-CN"/>
+              </w:rPr>
+              <w:t>authorEid</w:t>
+            </w:r>
+          </w:p>
+        </w:tc>
+        <w:tc>
+          <w:tcPr>
+            <w:tcW w:w="2935" w:type="dxa"/>
+          </w:tcPr>
+          <w:p>
+            <w:pPr>
+              <w:numPr>
+                <w:numId w:val="0"/>
+              </w:numPr>
+              <w:rPr>
+                <w:rFonts w:hint="default"/>
+                <w:vertAlign w:val="baseline"/>
+                <w:lang w:val="en-US" w:eastAsia="zh-CN"/>
+              </w:rPr>
+            </w:pPr>
+            <w:r>
+              <w:rPr>
+                <w:rFonts w:hint="default"/>
+                <w:vertAlign w:val="baseline"/>
+                <w:lang w:val="en-US" w:eastAsia="zh-CN"/>
+              </w:rPr>
+              <w:t>principalId</w:t>
+            </w:r>
+          </w:p>
+        </w:tc>
+      </w:tr>
+      <w:tr>
+        <w:tblPrEx>
+          <w:tblBorders>
+            <w:top w:val="single" w:color="auto" w:sz="4" w:space="0"/>
+            <w:left w:val="single" w:color="auto" w:sz="4" w:space="0"/>
+            <w:bottom w:val="single" w:color="auto" w:sz="4" w:space="0"/>
+            <w:right w:val="single" w:color="auto" w:sz="4" w:space="0"/>
+            <w:insideH w:val="single" w:color="auto" w:sz="4" w:space="0"/>
+            <w:insideV w:val="single" w:color="auto" w:sz="4" w:space="0"/>
+          </w:tblBorders>
+          <w:tblCellMar>
+            <w:left w:w="108" w:type="dxa"/>
+            <w:right w:w="108" w:type="dxa"/>
+          </w:tblCellMar>
+        </w:tblPrEx>
+        <w:tc>
+          <w:tcPr>
+            <w:tcW w:w="2900" w:type="dxa"/>
+          </w:tcPr>
+          <w:p>
+            <w:pPr>
+              <w:numPr>
+                <w:numId w:val="0"/>
+              </w:numPr>
+              <w:rPr>
+                <w:rFonts w:hint="default"/>
+                <w:vertAlign w:val="baseline"/>
+                <w:lang w:val="en-US" w:eastAsia="zh-CN"/>
+              </w:rPr>
+            </w:pPr>
+            <w:r>
+              <w:rPr>
+                <w:rFonts w:hint="default"/>
+                <w:vertAlign w:val="baseline"/>
+                <w:lang w:val="en-US" w:eastAsia="zh-CN"/>
+              </w:rPr>
+              <w:t>status</w:t>
+            </w:r>
+          </w:p>
+        </w:tc>
+        <w:tc>
+          <w:tcPr>
+            <w:tcW w:w="2935" w:type="dxa"/>
+          </w:tcPr>
+          <w:p>
+            <w:pPr>
+              <w:numPr>
+                <w:numId w:val="0"/>
+              </w:numPr>
+              <w:rPr>
+                <w:rFonts w:hint="default"/>
+                <w:vertAlign w:val="baseline"/>
+                <w:lang w:val="en-US" w:eastAsia="zh-CN"/>
+              </w:rPr>
+            </w:pPr>
+            <w:r>
+              <w:rPr>
+                <w:rFonts w:hint="eastAsia"/>
+                <w:vertAlign w:val="baseline"/>
+                <w:lang w:val="en-US" w:eastAsia="zh-CN"/>
+              </w:rPr>
+              <w:t>状态</w:t>
+            </w:r>
+          </w:p>
+        </w:tc>
+      </w:tr>
+      <w:tr>
+        <w:tblPrEx>
+          <w:tblBorders>
+            <w:top w:val="single" w:color="auto" w:sz="4" w:space="0"/>
+            <w:left w:val="single" w:color="auto" w:sz="4" w:space="0"/>
+            <w:bottom w:val="single" w:color="auto" w:sz="4" w:space="0"/>
+            <w:right w:val="single" w:color="auto" w:sz="4" w:space="0"/>
+            <w:insideH w:val="single" w:color="auto" w:sz="4" w:space="0"/>
+            <w:insideV w:val="single" w:color="auto" w:sz="4" w:space="0"/>
+          </w:tblBorders>
+          <w:tblCellMar>
+            <w:left w:w="108" w:type="dxa"/>
+            <w:right w:w="108" w:type="dxa"/>
+          </w:tblCellMar>
+        </w:tblPrEx>
+        <w:tc>
+          <w:tcPr>
+            <w:tcW w:w="2900" w:type="dxa"/>
+          </w:tcPr>
+          <w:p>
+            <w:pPr>
+              <w:numPr>
+                <w:numId w:val="0"/>
+              </w:numPr>
+              <w:rPr>
+                <w:rFonts w:hint="default"/>
+                <w:vertAlign w:val="baseline"/>
+                <w:lang w:val="en-US" w:eastAsia="zh-CN"/>
+              </w:rPr>
+            </w:pPr>
+            <w:r>
+              <w:rPr>
+                <w:rFonts w:hint="default"/>
+                <w:vertAlign w:val="baseline"/>
+                <w:lang w:val="en-US" w:eastAsia="zh-CN"/>
+              </w:rPr>
+              <w:t>subCommentCount</w:t>
+            </w:r>
+          </w:p>
+        </w:tc>
+        <w:tc>
+          <w:tcPr>
+            <w:tcW w:w="2935" w:type="dxa"/>
+          </w:tcPr>
+          <w:p>
+            <w:pPr>
+              <w:numPr>
+                <w:numId w:val="0"/>
+              </w:numPr>
+              <w:rPr>
+                <w:rFonts w:hint="default"/>
+                <w:vertAlign w:val="baseline"/>
+                <w:lang w:val="en-US" w:eastAsia="zh-CN"/>
+              </w:rPr>
+            </w:pPr>
+            <w:r>
+              <w:rPr>
+                <w:rFonts w:hint="eastAsia"/>
+                <w:vertAlign w:val="baseline"/>
+                <w:lang w:val="en-US" w:eastAsia="zh-CN"/>
+              </w:rPr>
+              <w:t>子评论数量</w:t>
+            </w:r>
+          </w:p>
+        </w:tc>
+      </w:tr>
+      <w:tr>
+        <w:tblPrEx>
+          <w:tblBorders>
+            <w:top w:val="single" w:color="auto" w:sz="4" w:space="0"/>
+            <w:left w:val="single" w:color="auto" w:sz="4" w:space="0"/>
+            <w:bottom w:val="single" w:color="auto" w:sz="4" w:space="0"/>
+            <w:right w:val="single" w:color="auto" w:sz="4" w:space="0"/>
+            <w:insideH w:val="single" w:color="auto" w:sz="4" w:space="0"/>
+            <w:insideV w:val="single" w:color="auto" w:sz="4" w:space="0"/>
+          </w:tblBorders>
+          <w:tblCellMar>
+            <w:left w:w="108" w:type="dxa"/>
+            <w:right w:w="108" w:type="dxa"/>
+          </w:tblCellMar>
+        </w:tblPrEx>
+        <w:tc>
+          <w:tcPr>
+            <w:tcW w:w="2900" w:type="dxa"/>
+          </w:tcPr>
+          <w:p>
+            <w:pPr>
+              <w:numPr>
+                <w:numId w:val="0"/>
+              </w:numPr>
+              <w:rPr>
+                <w:rFonts w:hint="default"/>
+                <w:vertAlign w:val="baseline"/>
+                <w:lang w:val="en-US" w:eastAsia="zh-CN"/>
+              </w:rPr>
+            </w:pPr>
+            <w:r>
+              <w:rPr>
+                <w:rFonts w:hint="default"/>
+                <w:vertAlign w:val="baseline"/>
+                <w:lang w:val="en-US" w:eastAsia="zh-CN"/>
+              </w:rPr>
+              <w:t>subCommentsPcursor</w:t>
+            </w:r>
+          </w:p>
+        </w:tc>
+        <w:tc>
+          <w:tcPr>
+            <w:tcW w:w="2935" w:type="dxa"/>
+          </w:tcPr>
+          <w:p>
+            <w:pPr>
+              <w:numPr>
+                <w:numId w:val="0"/>
+              </w:numPr>
+              <w:rPr>
+                <w:rFonts w:hint="default"/>
+                <w:vertAlign w:val="baseline"/>
+                <w:lang w:val="en-US" w:eastAsia="zh-CN"/>
+              </w:rPr>
+            </w:pPr>
+            <w:r>
+              <w:rPr>
+                <w:rFonts w:hint="eastAsia"/>
+                <w:vertAlign w:val="baseline"/>
+                <w:lang w:val="en-US" w:eastAsia="zh-CN"/>
+              </w:rPr>
+              <w:t>子评论翻页标志</w:t>
+            </w:r>
+          </w:p>
+        </w:tc>
+      </w:tr>
+      <w:tr>
+        <w:tblPrEx>
+          <w:tblBorders>
+            <w:top w:val="single" w:color="auto" w:sz="4" w:space="0"/>
+            <w:left w:val="single" w:color="auto" w:sz="4" w:space="0"/>
+            <w:bottom w:val="single" w:color="auto" w:sz="4" w:space="0"/>
+            <w:right w:val="single" w:color="auto" w:sz="4" w:space="0"/>
+            <w:insideH w:val="single" w:color="auto" w:sz="4" w:space="0"/>
+            <w:insideV w:val="single" w:color="auto" w:sz="4" w:space="0"/>
+          </w:tblBorders>
+          <w:tblCellMar>
+            <w:left w:w="108" w:type="dxa"/>
+            <w:right w:w="108" w:type="dxa"/>
+          </w:tblCellMar>
+        </w:tblPrEx>
+        <w:tc>
+          <w:tcPr>
+            <w:tcW w:w="2900" w:type="dxa"/>
+          </w:tcPr>
+          <w:p>
+            <w:pPr>
+              <w:numPr>
+                <w:numId w:val="0"/>
+              </w:numPr>
+              <w:rPr>
+                <w:rFonts w:hint="default"/>
+                <w:vertAlign w:val="baseline"/>
+                <w:lang w:val="en-US" w:eastAsia="zh-CN"/>
+              </w:rPr>
+            </w:pPr>
+            <w:r>
+              <w:rPr>
+                <w:rFonts w:hint="default"/>
+                <w:vertAlign w:val="baseline"/>
+                <w:lang w:val="en-US" w:eastAsia="zh-CN"/>
+              </w:rPr>
+              <w:t>likedCount</w:t>
+            </w:r>
+          </w:p>
+        </w:tc>
+        <w:tc>
+          <w:tcPr>
+            <w:tcW w:w="2935" w:type="dxa"/>
+          </w:tcPr>
+          <w:p>
+            <w:pPr>
+              <w:numPr>
+                <w:numId w:val="0"/>
+              </w:numPr>
+              <w:rPr>
+                <w:rFonts w:hint="default"/>
+                <w:vertAlign w:val="baseline"/>
+                <w:lang w:val="en-US" w:eastAsia="zh-CN"/>
+              </w:rPr>
+            </w:pPr>
+            <w:r>
+              <w:rPr>
+                <w:rFonts w:hint="eastAsia"/>
+                <w:vertAlign w:val="baseline"/>
+                <w:lang w:val="en-US" w:eastAsia="zh-CN"/>
+              </w:rPr>
+              <w:t>点赞数量</w:t>
+            </w:r>
+          </w:p>
+        </w:tc>
+      </w:tr>
+      <w:tr>
+        <w:tblPrEx>
+          <w:tblBorders>
+            <w:top w:val="single" w:color="auto" w:sz="4" w:space="0"/>
+            <w:left w:val="single" w:color="auto" w:sz="4" w:space="0"/>
+            <w:bottom w:val="single" w:color="auto" w:sz="4" w:space="0"/>
+            <w:right w:val="single" w:color="auto" w:sz="4" w:space="0"/>
+            <w:insideH w:val="single" w:color="auto" w:sz="4" w:space="0"/>
+            <w:insideV w:val="single" w:color="auto" w:sz="4" w:space="0"/>
+          </w:tblBorders>
+          <w:tblCellMar>
+            <w:left w:w="108" w:type="dxa"/>
+            <w:right w:w="108" w:type="dxa"/>
+          </w:tblCellMar>
+        </w:tblPrEx>
+        <w:tc>
+          <w:tcPr>
+            <w:tcW w:w="2900" w:type="dxa"/>
+          </w:tcPr>
+          <w:p>
+            <w:pPr>
+              <w:numPr>
+                <w:numId w:val="0"/>
+              </w:numPr>
+              <w:rPr>
+                <w:rFonts w:hint="default"/>
+                <w:vertAlign w:val="baseline"/>
+                <w:lang w:val="en-US" w:eastAsia="zh-CN"/>
+              </w:rPr>
+            </w:pPr>
+            <w:r>
+              <w:rPr>
+                <w:rFonts w:hint="default"/>
+                <w:vertAlign w:val="baseline"/>
+                <w:lang w:val="en-US" w:eastAsia="zh-CN"/>
+              </w:rPr>
+              <w:t>liked</w:t>
+            </w:r>
+          </w:p>
+        </w:tc>
+        <w:tc>
+          <w:tcPr>
+            <w:tcW w:w="2935" w:type="dxa"/>
+          </w:tcPr>
+          <w:p>
+            <w:pPr>
+              <w:numPr>
+                <w:numId w:val="0"/>
+              </w:numPr>
+              <w:rPr>
+                <w:rFonts w:hint="default"/>
+                <w:vertAlign w:val="baseline"/>
+                <w:lang w:val="en-US" w:eastAsia="zh-CN"/>
+              </w:rPr>
+            </w:pPr>
+            <w:r>
+              <w:rPr>
+                <w:rFonts w:hint="eastAsia"/>
+                <w:vertAlign w:val="baseline"/>
+                <w:lang w:val="en-US" w:eastAsia="zh-CN"/>
+              </w:rPr>
+              <w:t>是否点赞?</w:t>
+            </w:r>
+          </w:p>
+        </w:tc>
+      </w:tr>
+      <w:tr>
+        <w:tblPrEx>
+          <w:tblBorders>
+            <w:top w:val="single" w:color="auto" w:sz="4" w:space="0"/>
+            <w:left w:val="single" w:color="auto" w:sz="4" w:space="0"/>
+            <w:bottom w:val="single" w:color="auto" w:sz="4" w:space="0"/>
+            <w:right w:val="single" w:color="auto" w:sz="4" w:space="0"/>
+            <w:insideH w:val="single" w:color="auto" w:sz="4" w:space="0"/>
+            <w:insideV w:val="single" w:color="auto" w:sz="4" w:space="0"/>
+          </w:tblBorders>
+          <w:tblCellMar>
+            <w:left w:w="108" w:type="dxa"/>
+            <w:right w:w="108" w:type="dxa"/>
+          </w:tblCellMar>
+        </w:tblPrEx>
+        <w:tc>
+          <w:tcPr>
+            <w:tcW w:w="2900" w:type="dxa"/>
+          </w:tcPr>
+          <w:p>
+            <w:pPr>
+              <w:numPr>
+                <w:numId w:val="0"/>
+              </w:numPr>
+              <w:rPr>
+                <w:rFonts w:hint="default"/>
+                <w:vertAlign w:val="baseline"/>
+                <w:lang w:val="en-US" w:eastAsia="zh-CN"/>
+              </w:rPr>
+            </w:pPr>
+            <w:r>
+              <w:rPr>
+                <w:rFonts w:hint="default"/>
+                <w:vertAlign w:val="baseline"/>
+                <w:lang w:val="en-US" w:eastAsia="zh-CN"/>
+              </w:rPr>
+              <w:t>subComments</w:t>
+            </w:r>
+          </w:p>
+        </w:tc>
+        <w:tc>
+          <w:tcPr>
+            <w:tcW w:w="2935" w:type="dxa"/>
+          </w:tcPr>
+          <w:p>
+            <w:pPr>
+              <w:numPr>
+                <w:numId w:val="0"/>
+              </w:numPr>
+              <w:rPr>
+                <w:rFonts w:hint="default"/>
+                <w:vertAlign w:val="baseline"/>
+                <w:lang w:val="en-US" w:eastAsia="zh-CN"/>
+              </w:rPr>
+            </w:pPr>
+            <w:r>
+              <w:rPr>
+                <w:rFonts w:hint="eastAsia"/>
+                <w:vertAlign w:val="baseline"/>
+                <w:lang w:val="en-US" w:eastAsia="zh-CN"/>
+              </w:rPr>
+              <w:t>前几条子评论列表</w:t>
+            </w:r>
+          </w:p>
+        </w:tc>
+      </w:tr>
+      <w:tr>
+        <w:tblPrEx>
+          <w:tblBorders>
+            <w:top w:val="single" w:color="auto" w:sz="4" w:space="0"/>
+            <w:left w:val="single" w:color="auto" w:sz="4" w:space="0"/>
+            <w:bottom w:val="single" w:color="auto" w:sz="4" w:space="0"/>
+            <w:right w:val="single" w:color="auto" w:sz="4" w:space="0"/>
+            <w:insideH w:val="single" w:color="auto" w:sz="4" w:space="0"/>
+            <w:insideV w:val="single" w:color="auto" w:sz="4" w:space="0"/>
+          </w:tblBorders>
+          <w:tblCellMar>
+            <w:left w:w="108" w:type="dxa"/>
+            <w:right w:w="108" w:type="dxa"/>
+          </w:tblCellMar>
+        </w:tblPrEx>
+        <w:tc>
+          <w:tcPr>
+            <w:tcW w:w="2900" w:type="dxa"/>
+          </w:tcPr>
+          <w:p>
+            <w:pPr>
+              <w:numPr>
+                <w:numId w:val="0"/>
+              </w:numPr>
+              <w:rPr>
+                <w:rFonts w:hint="default"/>
+                <w:vertAlign w:val="baseline"/>
+                <w:lang w:val="en-US" w:eastAsia="zh-CN"/>
+              </w:rPr>
+            </w:pPr>
+            <w:r>
+              <w:rPr>
+                <w:rFonts w:hint="default"/>
+                <w:vertAlign w:val="baseline"/>
+                <w:lang w:val="en-US" w:eastAsia="zh-CN"/>
+              </w:rPr>
+              <w:t>__typename</w:t>
+            </w:r>
+          </w:p>
+        </w:tc>
+        <w:tc>
+          <w:tcPr>
+            <w:tcW w:w="2935" w:type="dxa"/>
+          </w:tcPr>
+          <w:p>
+            <w:pPr>
+              <w:numPr>
+                <w:numId w:val="0"/>
+              </w:numPr>
+              <w:rPr>
+                <w:rFonts w:hint="default"/>
+                <w:vertAlign w:val="baseline"/>
+                <w:lang w:val="en-US" w:eastAsia="zh-CN"/>
+              </w:rPr>
+            </w:pPr>
+            <w:r>
+              <w:rPr>
+                <w:rFonts w:hint="eastAsia"/>
+                <w:vertAlign w:val="baseline"/>
+                <w:lang w:val="en-US" w:eastAsia="zh-CN"/>
+              </w:rPr>
+              <w:t>类型</w:t>
+            </w:r>
+          </w:p>
+        </w:tc>
+      </w:tr>
+      <w:tr>
+        <w:tblPrEx>
+          <w:tblBorders>
+            <w:top w:val="single" w:color="auto" w:sz="4" w:space="0"/>
+            <w:left w:val="single" w:color="auto" w:sz="4" w:space="0"/>
+            <w:bottom w:val="single" w:color="auto" w:sz="4" w:space="0"/>
+            <w:right w:val="single" w:color="auto" w:sz="4" w:space="0"/>
+            <w:insideH w:val="single" w:color="auto" w:sz="4" w:space="0"/>
+            <w:insideV w:val="single" w:color="auto" w:sz="4" w:space="0"/>
+          </w:tblBorders>
+          <w:tblCellMar>
+            <w:left w:w="108" w:type="dxa"/>
+            <w:right w:w="108" w:type="dxa"/>
+          </w:tblCellMar>
+        </w:tblPrEx>
+        <w:tc>
+          <w:tcPr>
+            <w:tcW w:w="2900" w:type="dxa"/>
+          </w:tcPr>
+          <w:p>
+            <w:pPr>
+              <w:numPr>
+                <w:numId w:val="0"/>
+              </w:numPr>
+              <w:rPr>
+                <w:rFonts w:hint="default"/>
+                <w:vertAlign w:val="baseline"/>
+                <w:lang w:val="en-US" w:eastAsia="zh-CN"/>
+              </w:rPr>
+            </w:pPr>
+            <w:r>
+              <w:rPr>
+                <w:rFonts w:hint="default"/>
+                <w:vertAlign w:val="baseline"/>
+                <w:lang w:val="en-US" w:eastAsia="zh-CN"/>
+              </w:rPr>
+              <w:t>hasSubComment</w:t>
+            </w:r>
+          </w:p>
+        </w:tc>
+        <w:tc>
+          <w:tcPr>
+            <w:tcW w:w="2935" w:type="dxa"/>
+          </w:tcPr>
+          <w:p>
+            <w:pPr>
+              <w:numPr>
+                <w:numId w:val="0"/>
+              </w:numPr>
+              <w:rPr>
+                <w:rFonts w:hint="default"/>
+                <w:vertAlign w:val="baseline"/>
+                <w:lang w:val="en-US" w:eastAsia="zh-CN"/>
+              </w:rPr>
+            </w:pPr>
+            <w:r>
+              <w:rPr>
+                <w:rFonts w:hint="eastAsia"/>
+                <w:vertAlign w:val="baseline"/>
+                <w:lang w:val="en-US" w:eastAsia="zh-CN"/>
+              </w:rPr>
+              <w:t>是否有子评论</w:t>
+            </w:r>
+          </w:p>
+        </w:tc>
+      </w:tr>
+    </w:tbl>
+    <w:p>
+      <w:pPr>
+        <w:numPr>
           <w:numId w:val="0"/>
         </w:numPr>
+        <w:ind w:leftChars="0"/>
+        <w:rPr>
+          <w:rFonts w:hint="default"/>
+          <w:lang w:val="en-US" w:eastAsia="zh-CN"/>
+        </w:rPr>
+      </w:pPr>
+    </w:p>
+    <w:p>
+      <w:pPr>
+        <w:numPr>
+          <w:ilvl w:val="0"/>
+          <w:numId w:val="2"/>
+        </w:numPr>
+        <w:ind w:left="0" w:leftChars="0" w:firstLine="0" w:firstLineChars="0"/>
+        <w:rPr>
+          <w:rFonts w:hint="default"/>
+          <w:highlight w:val="yellow"/>
+          <w:lang w:val="en-US" w:eastAsia="zh-CN"/>
+        </w:rPr>
+      </w:pPr>
+      <w:r>
+        <w:rPr>
+          <w:rFonts w:hint="eastAsia"/>
+          <w:highlight w:val="yellow"/>
+          <w:lang w:val="en-US" w:eastAsia="zh-CN"/>
+        </w:rPr>
+        <w:t>视频子评论信息</w:t>
+      </w:r>
+    </w:p>
+    <w:tbl>
+      <w:tblPr>
+        <w:tblStyle w:val="6"/>
+        <w:tblW w:w="0" w:type="auto"/>
+        <w:tblInd w:w="1373" w:type="dxa"/>
+        <w:tblBorders>
+          <w:top w:val="single" w:color="auto" w:sz="4" w:space="0"/>
+          <w:left w:val="single" w:color="auto" w:sz="4" w:space="0"/>
+          <w:bottom w:val="single" w:color="auto" w:sz="4" w:space="0"/>
+          <w:right w:val="single" w:color="auto" w:sz="4" w:space="0"/>
+          <w:insideH w:val="single" w:color="auto" w:sz="4" w:space="0"/>
+          <w:insideV w:val="single" w:color="auto" w:sz="4" w:space="0"/>
+        </w:tblBorders>
+        <w:tblLayout w:type="autofit"/>
+        <w:tblCellMar>
+          <w:left w:w="108" w:type="dxa"/>
+          <w:right w:w="108" w:type="dxa"/>
+        </w:tblCellMar>
+      </w:tblPr>
+      <w:tblGrid>
+        <w:gridCol w:w="2888"/>
+        <w:gridCol w:w="2935"/>
+      </w:tblGrid>
+      <w:tr>
+        <w:tblPrEx>
+          <w:tblBorders>
+            <w:top w:val="single" w:color="auto" w:sz="4" w:space="0"/>
+            <w:left w:val="single" w:color="auto" w:sz="4" w:space="0"/>
+            <w:bottom w:val="single" w:color="auto" w:sz="4" w:space="0"/>
+            <w:right w:val="single" w:color="auto" w:sz="4" w:space="0"/>
+            <w:insideH w:val="single" w:color="auto" w:sz="4" w:space="0"/>
+            <w:insideV w:val="single" w:color="auto" w:sz="4" w:space="0"/>
+          </w:tblBorders>
+          <w:tblCellMar>
+            <w:left w:w="108" w:type="dxa"/>
+            <w:right w:w="108" w:type="dxa"/>
+          </w:tblCellMar>
+        </w:tblPrEx>
+        <w:tc>
+          <w:tcPr>
+            <w:tcW w:w="2888" w:type="dxa"/>
+          </w:tcPr>
+          <w:p>
+            <w:pPr>
+              <w:numPr>
+                <w:numId w:val="0"/>
+              </w:numPr>
+              <w:rPr>
+                <w:rFonts w:hint="default"/>
+                <w:vertAlign w:val="baseline"/>
+                <w:lang w:val="en-US" w:eastAsia="zh-CN"/>
+              </w:rPr>
+            </w:pPr>
+            <w:r>
+              <w:rPr>
+                <w:rFonts w:hint="eastAsia"/>
+                <w:vertAlign w:val="baseline"/>
+                <w:lang w:val="en-US" w:eastAsia="zh-CN"/>
+              </w:rPr>
+              <w:t>字段</w:t>
+            </w:r>
+          </w:p>
+        </w:tc>
+        <w:tc>
+          <w:tcPr>
+            <w:tcW w:w="2935" w:type="dxa"/>
+          </w:tcPr>
+          <w:p>
+            <w:pPr>
+              <w:numPr>
+                <w:numId w:val="0"/>
+              </w:numPr>
+              <w:rPr>
+                <w:rFonts w:hint="default"/>
+                <w:vertAlign w:val="baseline"/>
+                <w:lang w:val="en-US" w:eastAsia="zh-CN"/>
+              </w:rPr>
+            </w:pPr>
+            <w:r>
+              <w:rPr>
+                <w:rFonts w:hint="eastAsia"/>
+                <w:vertAlign w:val="baseline"/>
+                <w:lang w:val="en-US" w:eastAsia="zh-CN"/>
+              </w:rPr>
+              <w:t>字段名称</w:t>
+            </w:r>
+          </w:p>
+        </w:tc>
+      </w:tr>
+      <w:tr>
+        <w:tblPrEx>
+          <w:tblBorders>
+            <w:top w:val="single" w:color="auto" w:sz="4" w:space="0"/>
+            <w:left w:val="single" w:color="auto" w:sz="4" w:space="0"/>
+            <w:bottom w:val="single" w:color="auto" w:sz="4" w:space="0"/>
+            <w:right w:val="single" w:color="auto" w:sz="4" w:space="0"/>
+            <w:insideH w:val="single" w:color="auto" w:sz="4" w:space="0"/>
+            <w:insideV w:val="single" w:color="auto" w:sz="4" w:space="0"/>
+          </w:tblBorders>
+          <w:tblCellMar>
+            <w:left w:w="108" w:type="dxa"/>
+            <w:right w:w="108" w:type="dxa"/>
+          </w:tblCellMar>
+        </w:tblPrEx>
+        <w:tc>
+          <w:tcPr>
+            <w:tcW w:w="2888" w:type="dxa"/>
+          </w:tcPr>
+          <w:p>
+            <w:pPr>
+              <w:numPr>
+                <w:numId w:val="0"/>
+              </w:numPr>
+              <w:rPr>
+                <w:rFonts w:hint="default"/>
+                <w:vertAlign w:val="baseline"/>
+                <w:lang w:val="en-US" w:eastAsia="zh-CN"/>
+              </w:rPr>
+            </w:pPr>
+            <w:r>
+              <w:rPr>
+                <w:rFonts w:hint="default"/>
+                <w:vertAlign w:val="baseline"/>
+                <w:lang w:val="en-US" w:eastAsia="zh-CN"/>
+              </w:rPr>
+              <w:t>photo_id</w:t>
+            </w:r>
+          </w:p>
+        </w:tc>
+        <w:tc>
+          <w:tcPr>
+            <w:tcW w:w="2935" w:type="dxa"/>
+          </w:tcPr>
+          <w:p>
+            <w:pPr>
+              <w:numPr>
+                <w:numId w:val="0"/>
+              </w:numPr>
+              <w:rPr>
+                <w:rFonts w:hint="default"/>
+                <w:vertAlign w:val="baseline"/>
+                <w:lang w:val="en-US" w:eastAsia="zh-CN"/>
+              </w:rPr>
+            </w:pPr>
+            <w:r>
+              <w:rPr>
+                <w:rFonts w:hint="eastAsia"/>
+                <w:vertAlign w:val="baseline"/>
+                <w:lang w:val="en-US" w:eastAsia="zh-CN"/>
+              </w:rPr>
+              <w:t>视频id</w:t>
+            </w:r>
+          </w:p>
+        </w:tc>
+      </w:tr>
+      <w:tr>
+        <w:tblPrEx>
+          <w:tblBorders>
+            <w:top w:val="single" w:color="auto" w:sz="4" w:space="0"/>
+            <w:left w:val="single" w:color="auto" w:sz="4" w:space="0"/>
+            <w:bottom w:val="single" w:color="auto" w:sz="4" w:space="0"/>
+            <w:right w:val="single" w:color="auto" w:sz="4" w:space="0"/>
+            <w:insideH w:val="single" w:color="auto" w:sz="4" w:space="0"/>
+            <w:insideV w:val="single" w:color="auto" w:sz="4" w:space="0"/>
+          </w:tblBorders>
+          <w:tblCellMar>
+            <w:left w:w="108" w:type="dxa"/>
+            <w:right w:w="108" w:type="dxa"/>
+          </w:tblCellMar>
+        </w:tblPrEx>
+        <w:tc>
+          <w:tcPr>
+            <w:tcW w:w="2888" w:type="dxa"/>
+          </w:tcPr>
+          <w:p>
+            <w:pPr>
+              <w:numPr>
+                <w:numId w:val="0"/>
+              </w:numPr>
+              <w:rPr>
+                <w:rFonts w:hint="default"/>
+                <w:vertAlign w:val="baseline"/>
+                <w:lang w:val="en-US" w:eastAsia="zh-CN"/>
+              </w:rPr>
+            </w:pPr>
+            <w:r>
+              <w:rPr>
+                <w:rFonts w:hint="default"/>
+                <w:vertAlign w:val="baseline"/>
+                <w:lang w:val="en-US" w:eastAsia="zh-CN"/>
+              </w:rPr>
+              <w:t>rootCommentId</w:t>
+            </w:r>
+          </w:p>
+        </w:tc>
+        <w:tc>
+          <w:tcPr>
+            <w:tcW w:w="2935" w:type="dxa"/>
+          </w:tcPr>
+          <w:p>
+            <w:pPr>
+              <w:numPr>
+                <w:numId w:val="0"/>
+              </w:numPr>
+              <w:rPr>
+                <w:rFonts w:hint="default"/>
+                <w:vertAlign w:val="baseline"/>
+                <w:lang w:val="en-US" w:eastAsia="zh-CN"/>
+              </w:rPr>
+            </w:pPr>
+            <w:r>
+              <w:rPr>
+                <w:rFonts w:hint="eastAsia"/>
+                <w:vertAlign w:val="baseline"/>
+                <w:lang w:val="en-US" w:eastAsia="zh-CN"/>
+              </w:rPr>
+              <w:t>母评论id</w:t>
+            </w:r>
+          </w:p>
+        </w:tc>
+      </w:tr>
+      <w:tr>
+        <w:tblPrEx>
+          <w:tblBorders>
+            <w:top w:val="single" w:color="auto" w:sz="4" w:space="0"/>
+            <w:left w:val="single" w:color="auto" w:sz="4" w:space="0"/>
+            <w:bottom w:val="single" w:color="auto" w:sz="4" w:space="0"/>
+            <w:right w:val="single" w:color="auto" w:sz="4" w:space="0"/>
+            <w:insideH w:val="single" w:color="auto" w:sz="4" w:space="0"/>
+            <w:insideV w:val="single" w:color="auto" w:sz="4" w:space="0"/>
+          </w:tblBorders>
+          <w:tblCellMar>
+            <w:left w:w="108" w:type="dxa"/>
+            <w:right w:w="108" w:type="dxa"/>
+          </w:tblCellMar>
+        </w:tblPrEx>
+        <w:tc>
+          <w:tcPr>
+            <w:tcW w:w="2888" w:type="dxa"/>
+          </w:tcPr>
+          <w:p>
+            <w:pPr>
+              <w:numPr>
+                <w:numId w:val="0"/>
+              </w:numPr>
+              <w:rPr>
+                <w:rFonts w:hint="default"/>
+                <w:vertAlign w:val="baseline"/>
+                <w:lang w:val="en-US" w:eastAsia="zh-CN"/>
+              </w:rPr>
+            </w:pPr>
+            <w:r>
+              <w:rPr>
+                <w:rFonts w:hint="default"/>
+                <w:vertAlign w:val="baseline"/>
+                <w:lang w:val="en-US" w:eastAsia="zh-CN"/>
+              </w:rPr>
+              <w:t>commentId</w:t>
+            </w:r>
+          </w:p>
+        </w:tc>
+        <w:tc>
+          <w:tcPr>
+            <w:tcW w:w="2935" w:type="dxa"/>
+          </w:tcPr>
+          <w:p>
+            <w:pPr>
+              <w:numPr>
+                <w:numId w:val="0"/>
+              </w:numPr>
+              <w:rPr>
+                <w:rFonts w:hint="default"/>
+                <w:vertAlign w:val="baseline"/>
+                <w:lang w:val="en-US" w:eastAsia="zh-CN"/>
+              </w:rPr>
+            </w:pPr>
+            <w:r>
+              <w:rPr>
+                <w:rFonts w:hint="eastAsia"/>
+                <w:vertAlign w:val="baseline"/>
+                <w:lang w:val="en-US" w:eastAsia="zh-CN"/>
+              </w:rPr>
+              <w:t>评论id</w:t>
+            </w:r>
+          </w:p>
+        </w:tc>
+      </w:tr>
+      <w:tr>
+        <w:tblPrEx>
+          <w:tblBorders>
+            <w:top w:val="single" w:color="auto" w:sz="4" w:space="0"/>
+            <w:left w:val="single" w:color="auto" w:sz="4" w:space="0"/>
+            <w:bottom w:val="single" w:color="auto" w:sz="4" w:space="0"/>
+            <w:right w:val="single" w:color="auto" w:sz="4" w:space="0"/>
+            <w:insideH w:val="single" w:color="auto" w:sz="4" w:space="0"/>
+            <w:insideV w:val="single" w:color="auto" w:sz="4" w:space="0"/>
+          </w:tblBorders>
+          <w:tblCellMar>
+            <w:left w:w="108" w:type="dxa"/>
+            <w:right w:w="108" w:type="dxa"/>
+          </w:tblCellMar>
+        </w:tblPrEx>
+        <w:tc>
+          <w:tcPr>
+            <w:tcW w:w="2888" w:type="dxa"/>
+          </w:tcPr>
+          <w:p>
+            <w:pPr>
+              <w:numPr>
+                <w:numId w:val="0"/>
+              </w:numPr>
+              <w:rPr>
+                <w:rFonts w:hint="default"/>
+                <w:vertAlign w:val="baseline"/>
+                <w:lang w:val="en-US" w:eastAsia="zh-CN"/>
+              </w:rPr>
+            </w:pPr>
+            <w:r>
+              <w:rPr>
+                <w:rFonts w:hint="default"/>
+                <w:vertAlign w:val="baseline"/>
+                <w:lang w:val="en-US" w:eastAsia="zh-CN"/>
+              </w:rPr>
+              <w:t>authorId</w:t>
+            </w:r>
+          </w:p>
+        </w:tc>
+        <w:tc>
+          <w:tcPr>
+            <w:tcW w:w="2935" w:type="dxa"/>
+          </w:tcPr>
+          <w:p>
+            <w:pPr>
+              <w:numPr>
+                <w:numId w:val="0"/>
+              </w:numPr>
+              <w:rPr>
+                <w:rFonts w:hint="default"/>
+                <w:vertAlign w:val="baseline"/>
+                <w:lang w:val="en-US" w:eastAsia="zh-CN"/>
+              </w:rPr>
+            </w:pPr>
+            <w:r>
+              <w:rPr>
+                <w:rFonts w:hint="eastAsia"/>
+                <w:vertAlign w:val="baseline"/>
+                <w:lang w:val="en-US" w:eastAsia="zh-CN"/>
+              </w:rPr>
+              <w:t>快手id</w:t>
+            </w:r>
+          </w:p>
+        </w:tc>
+      </w:tr>
+      <w:tr>
+        <w:tblPrEx>
+          <w:tblBorders>
+            <w:top w:val="single" w:color="auto" w:sz="4" w:space="0"/>
+            <w:left w:val="single" w:color="auto" w:sz="4" w:space="0"/>
+            <w:bottom w:val="single" w:color="auto" w:sz="4" w:space="0"/>
+            <w:right w:val="single" w:color="auto" w:sz="4" w:space="0"/>
+            <w:insideH w:val="single" w:color="auto" w:sz="4" w:space="0"/>
+            <w:insideV w:val="single" w:color="auto" w:sz="4" w:space="0"/>
+          </w:tblBorders>
+          <w:tblCellMar>
+            <w:left w:w="108" w:type="dxa"/>
+            <w:right w:w="108" w:type="dxa"/>
+          </w:tblCellMar>
+        </w:tblPrEx>
+        <w:tc>
+          <w:tcPr>
+            <w:tcW w:w="2888" w:type="dxa"/>
+          </w:tcPr>
+          <w:p>
+            <w:pPr>
+              <w:numPr>
+                <w:numId w:val="0"/>
+              </w:numPr>
+              <w:rPr>
+                <w:rFonts w:hint="default"/>
+                <w:vertAlign w:val="baseline"/>
+                <w:lang w:val="en-US" w:eastAsia="zh-CN"/>
+              </w:rPr>
+            </w:pPr>
+            <w:r>
+              <w:rPr>
+                <w:rFonts w:hint="default"/>
+                <w:vertAlign w:val="baseline"/>
+                <w:lang w:val="en-US" w:eastAsia="zh-CN"/>
+              </w:rPr>
+              <w:t>authorName</w:t>
+            </w:r>
+          </w:p>
+        </w:tc>
+        <w:tc>
+          <w:tcPr>
+            <w:tcW w:w="2935" w:type="dxa"/>
+          </w:tcPr>
+          <w:p>
+            <w:pPr>
+              <w:numPr>
+                <w:numId w:val="0"/>
+              </w:numPr>
+              <w:rPr>
+                <w:rFonts w:hint="default"/>
+                <w:vertAlign w:val="baseline"/>
+                <w:lang w:val="en-US" w:eastAsia="zh-CN"/>
+              </w:rPr>
+            </w:pPr>
+            <w:r>
+              <w:rPr>
+                <w:rFonts w:hint="eastAsia"/>
+                <w:vertAlign w:val="baseline"/>
+                <w:lang w:val="en-US" w:eastAsia="zh-CN"/>
+              </w:rPr>
+              <w:t>昵称</w:t>
+            </w:r>
+          </w:p>
+        </w:tc>
+      </w:tr>
+      <w:tr>
+        <w:tblPrEx>
+          <w:tblBorders>
+            <w:top w:val="single" w:color="auto" w:sz="4" w:space="0"/>
+            <w:left w:val="single" w:color="auto" w:sz="4" w:space="0"/>
+            <w:bottom w:val="single" w:color="auto" w:sz="4" w:space="0"/>
+            <w:right w:val="single" w:color="auto" w:sz="4" w:space="0"/>
+            <w:insideH w:val="single" w:color="auto" w:sz="4" w:space="0"/>
+            <w:insideV w:val="single" w:color="auto" w:sz="4" w:space="0"/>
+          </w:tblBorders>
+          <w:tblCellMar>
+            <w:left w:w="108" w:type="dxa"/>
+            <w:right w:w="108" w:type="dxa"/>
+          </w:tblCellMar>
+        </w:tblPrEx>
+        <w:tc>
+          <w:tcPr>
+            <w:tcW w:w="2888" w:type="dxa"/>
+          </w:tcPr>
+          <w:p>
+            <w:pPr>
+              <w:numPr>
+                <w:numId w:val="0"/>
+              </w:numPr>
+              <w:rPr>
+                <w:rFonts w:hint="default"/>
+                <w:vertAlign w:val="baseline"/>
+                <w:lang w:val="en-US" w:eastAsia="zh-CN"/>
+              </w:rPr>
+            </w:pPr>
+            <w:r>
+              <w:rPr>
+                <w:rFonts w:hint="default"/>
+                <w:vertAlign w:val="baseline"/>
+                <w:lang w:val="en-US" w:eastAsia="zh-CN"/>
+              </w:rPr>
+              <w:t>content</w:t>
+            </w:r>
+          </w:p>
+        </w:tc>
+        <w:tc>
+          <w:tcPr>
+            <w:tcW w:w="2935" w:type="dxa"/>
+          </w:tcPr>
+          <w:p>
+            <w:pPr>
+              <w:numPr>
+                <w:numId w:val="0"/>
+              </w:numPr>
+              <w:rPr>
+                <w:rFonts w:hint="default"/>
+                <w:vertAlign w:val="baseline"/>
+                <w:lang w:val="en-US" w:eastAsia="zh-CN"/>
+              </w:rPr>
+            </w:pPr>
+            <w:r>
+              <w:rPr>
+                <w:rFonts w:hint="eastAsia"/>
+                <w:vertAlign w:val="baseline"/>
+                <w:lang w:val="en-US" w:eastAsia="zh-CN"/>
+              </w:rPr>
+              <w:t>评论内容</w:t>
+            </w:r>
+          </w:p>
+        </w:tc>
+      </w:tr>
+      <w:tr>
+        <w:tblPrEx>
+          <w:tblBorders>
+            <w:top w:val="single" w:color="auto" w:sz="4" w:space="0"/>
+            <w:left w:val="single" w:color="auto" w:sz="4" w:space="0"/>
+            <w:bottom w:val="single" w:color="auto" w:sz="4" w:space="0"/>
+            <w:right w:val="single" w:color="auto" w:sz="4" w:space="0"/>
+            <w:insideH w:val="single" w:color="auto" w:sz="4" w:space="0"/>
+            <w:insideV w:val="single" w:color="auto" w:sz="4" w:space="0"/>
+          </w:tblBorders>
+          <w:tblCellMar>
+            <w:left w:w="108" w:type="dxa"/>
+            <w:right w:w="108" w:type="dxa"/>
+          </w:tblCellMar>
+        </w:tblPrEx>
+        <w:tc>
+          <w:tcPr>
+            <w:tcW w:w="2888" w:type="dxa"/>
+          </w:tcPr>
+          <w:p>
+            <w:pPr>
+              <w:numPr>
+                <w:numId w:val="0"/>
+              </w:numPr>
+              <w:rPr>
+                <w:rFonts w:hint="default"/>
+                <w:vertAlign w:val="baseline"/>
+                <w:lang w:val="en-US" w:eastAsia="zh-CN"/>
+              </w:rPr>
+            </w:pPr>
+            <w:r>
+              <w:rPr>
+                <w:rFonts w:hint="default"/>
+                <w:vertAlign w:val="baseline"/>
+                <w:lang w:val="en-US" w:eastAsia="zh-CN"/>
+              </w:rPr>
+              <w:t>headurl</w:t>
+            </w:r>
+          </w:p>
+        </w:tc>
+        <w:tc>
+          <w:tcPr>
+            <w:tcW w:w="2935" w:type="dxa"/>
+          </w:tcPr>
+          <w:p>
+            <w:pPr>
+              <w:numPr>
+                <w:numId w:val="0"/>
+              </w:numPr>
+              <w:rPr>
+                <w:rFonts w:hint="default"/>
+                <w:vertAlign w:val="baseline"/>
+                <w:lang w:val="en-US" w:eastAsia="zh-CN"/>
+              </w:rPr>
+            </w:pPr>
+            <w:r>
+              <w:rPr>
+                <w:rFonts w:hint="eastAsia"/>
+                <w:vertAlign w:val="baseline"/>
+                <w:lang w:val="en-US" w:eastAsia="zh-CN"/>
+              </w:rPr>
+              <w:t>头像url</w:t>
+            </w:r>
+          </w:p>
+        </w:tc>
+      </w:tr>
+      <w:tr>
+        <w:tblPrEx>
+          <w:tblBorders>
+            <w:top w:val="single" w:color="auto" w:sz="4" w:space="0"/>
+            <w:left w:val="single" w:color="auto" w:sz="4" w:space="0"/>
+            <w:bottom w:val="single" w:color="auto" w:sz="4" w:space="0"/>
+            <w:right w:val="single" w:color="auto" w:sz="4" w:space="0"/>
+            <w:insideH w:val="single" w:color="auto" w:sz="4" w:space="0"/>
+            <w:insideV w:val="single" w:color="auto" w:sz="4" w:space="0"/>
+          </w:tblBorders>
+        </w:tblPrEx>
+        <w:tc>
+          <w:tcPr>
+            <w:tcW w:w="2888" w:type="dxa"/>
+          </w:tcPr>
+          <w:p>
+            <w:pPr>
+              <w:numPr>
+                <w:numId w:val="0"/>
+              </w:numPr>
+              <w:rPr>
+                <w:rFonts w:hint="default"/>
+                <w:vertAlign w:val="baseline"/>
+                <w:lang w:val="en-US" w:eastAsia="zh-CN"/>
+              </w:rPr>
+            </w:pPr>
+            <w:r>
+              <w:rPr>
+                <w:rFonts w:hint="default"/>
+                <w:vertAlign w:val="baseline"/>
+                <w:lang w:val="en-US" w:eastAsia="zh-CN"/>
+              </w:rPr>
+              <w:t>timestamp</w:t>
+            </w:r>
+          </w:p>
+        </w:tc>
+        <w:tc>
+          <w:tcPr>
+            <w:tcW w:w="2935" w:type="dxa"/>
+          </w:tcPr>
+          <w:p>
+            <w:pPr>
+              <w:numPr>
+                <w:numId w:val="0"/>
+              </w:numPr>
+              <w:rPr>
+                <w:rFonts w:hint="default"/>
+                <w:vertAlign w:val="baseline"/>
+                <w:lang w:val="en-US" w:eastAsia="zh-CN"/>
+              </w:rPr>
+            </w:pPr>
+            <w:r>
+              <w:rPr>
+                <w:rFonts w:hint="eastAsia"/>
+                <w:vertAlign w:val="baseline"/>
+                <w:lang w:val="en-US" w:eastAsia="zh-CN"/>
+              </w:rPr>
+              <w:t>评论时间-13位时间戳</w:t>
+            </w:r>
+          </w:p>
+        </w:tc>
+      </w:tr>
+      <w:tr>
+        <w:tblPrEx>
+          <w:tblBorders>
+            <w:top w:val="single" w:color="auto" w:sz="4" w:space="0"/>
+            <w:left w:val="single" w:color="auto" w:sz="4" w:space="0"/>
+            <w:bottom w:val="single" w:color="auto" w:sz="4" w:space="0"/>
+            <w:right w:val="single" w:color="auto" w:sz="4" w:space="0"/>
+            <w:insideH w:val="single" w:color="auto" w:sz="4" w:space="0"/>
+            <w:insideV w:val="single" w:color="auto" w:sz="4" w:space="0"/>
+          </w:tblBorders>
+          <w:tblCellMar>
+            <w:left w:w="108" w:type="dxa"/>
+            <w:right w:w="108" w:type="dxa"/>
+          </w:tblCellMar>
+        </w:tblPrEx>
+        <w:tc>
+          <w:tcPr>
+            <w:tcW w:w="2888" w:type="dxa"/>
+          </w:tcPr>
+          <w:p>
+            <w:pPr>
+              <w:numPr>
+                <w:numId w:val="0"/>
+              </w:numPr>
+              <w:rPr>
+                <w:rFonts w:hint="default"/>
+                <w:vertAlign w:val="baseline"/>
+                <w:lang w:val="en-US" w:eastAsia="zh-CN"/>
+              </w:rPr>
+            </w:pPr>
+            <w:r>
+              <w:rPr>
+                <w:rFonts w:hint="default"/>
+                <w:vertAlign w:val="baseline"/>
+                <w:lang w:val="en-US" w:eastAsia="zh-CN"/>
+              </w:rPr>
+              <w:t>authorEid</w:t>
+            </w:r>
+          </w:p>
+        </w:tc>
+        <w:tc>
+          <w:tcPr>
+            <w:tcW w:w="2935" w:type="dxa"/>
+          </w:tcPr>
+          <w:p>
+            <w:pPr>
+              <w:numPr>
+                <w:numId w:val="0"/>
+              </w:numPr>
+              <w:rPr>
+                <w:rFonts w:hint="default"/>
+                <w:vertAlign w:val="baseline"/>
+                <w:lang w:val="en-US" w:eastAsia="zh-CN"/>
+              </w:rPr>
+            </w:pPr>
+            <w:r>
+              <w:rPr>
+                <w:rFonts w:hint="eastAsia"/>
+                <w:vertAlign w:val="baseline"/>
+                <w:lang w:val="en-US" w:eastAsia="zh-CN"/>
+              </w:rPr>
+              <w:t>principalId</w:t>
+            </w:r>
+          </w:p>
+        </w:tc>
+      </w:tr>
+      <w:tr>
+        <w:tblPrEx>
+          <w:tblBorders>
+            <w:top w:val="single" w:color="auto" w:sz="4" w:space="0"/>
+            <w:left w:val="single" w:color="auto" w:sz="4" w:space="0"/>
+            <w:bottom w:val="single" w:color="auto" w:sz="4" w:space="0"/>
+            <w:right w:val="single" w:color="auto" w:sz="4" w:space="0"/>
+            <w:insideH w:val="single" w:color="auto" w:sz="4" w:space="0"/>
+            <w:insideV w:val="single" w:color="auto" w:sz="4" w:space="0"/>
+          </w:tblBorders>
+          <w:tblCellMar>
+            <w:left w:w="108" w:type="dxa"/>
+            <w:right w:w="108" w:type="dxa"/>
+          </w:tblCellMar>
+        </w:tblPrEx>
+        <w:tc>
+          <w:tcPr>
+            <w:tcW w:w="2888" w:type="dxa"/>
+          </w:tcPr>
+          <w:p>
+            <w:pPr>
+              <w:numPr>
+                <w:numId w:val="0"/>
+              </w:numPr>
+              <w:rPr>
+                <w:rFonts w:hint="default"/>
+                <w:vertAlign w:val="baseline"/>
+                <w:lang w:val="en-US" w:eastAsia="zh-CN"/>
+              </w:rPr>
+            </w:pPr>
+            <w:r>
+              <w:rPr>
+                <w:rFonts w:hint="default"/>
+                <w:vertAlign w:val="baseline"/>
+                <w:lang w:val="en-US" w:eastAsia="zh-CN"/>
+              </w:rPr>
+              <w:t>status</w:t>
+            </w:r>
+          </w:p>
+        </w:tc>
+        <w:tc>
+          <w:tcPr>
+            <w:tcW w:w="2935" w:type="dxa"/>
+          </w:tcPr>
+          <w:p>
+            <w:pPr>
+              <w:numPr>
+                <w:numId w:val="0"/>
+              </w:numPr>
+              <w:rPr>
+                <w:rFonts w:hint="default"/>
+                <w:vertAlign w:val="baseline"/>
+                <w:lang w:val="en-US" w:eastAsia="zh-CN"/>
+              </w:rPr>
+            </w:pPr>
+            <w:r>
+              <w:rPr>
+                <w:rFonts w:hint="eastAsia"/>
+                <w:vertAlign w:val="baseline"/>
+                <w:lang w:val="en-US" w:eastAsia="zh-CN"/>
+              </w:rPr>
+              <w:t>状态</w:t>
+            </w:r>
+          </w:p>
+        </w:tc>
+      </w:tr>
+      <w:tr>
+        <w:tblPrEx>
+          <w:tblBorders>
+            <w:top w:val="single" w:color="auto" w:sz="4" w:space="0"/>
+            <w:left w:val="single" w:color="auto" w:sz="4" w:space="0"/>
+            <w:bottom w:val="single" w:color="auto" w:sz="4" w:space="0"/>
+            <w:right w:val="single" w:color="auto" w:sz="4" w:space="0"/>
+            <w:insideH w:val="single" w:color="auto" w:sz="4" w:space="0"/>
+            <w:insideV w:val="single" w:color="auto" w:sz="4" w:space="0"/>
+          </w:tblBorders>
+          <w:tblCellMar>
+            <w:left w:w="108" w:type="dxa"/>
+            <w:right w:w="108" w:type="dxa"/>
+          </w:tblCellMar>
+        </w:tblPrEx>
+        <w:tc>
+          <w:tcPr>
+            <w:tcW w:w="2888" w:type="dxa"/>
+          </w:tcPr>
+          <w:p>
+            <w:pPr>
+              <w:numPr>
+                <w:numId w:val="0"/>
+              </w:numPr>
+              <w:rPr>
+                <w:rFonts w:hint="default"/>
+                <w:vertAlign w:val="baseline"/>
+                <w:lang w:val="en-US" w:eastAsia="zh-CN"/>
+              </w:rPr>
+            </w:pPr>
+            <w:r>
+              <w:rPr>
+                <w:rFonts w:hint="default"/>
+                <w:vertAlign w:val="baseline"/>
+                <w:lang w:val="en-US" w:eastAsia="zh-CN"/>
+              </w:rPr>
+              <w:t>replyToUserName</w:t>
+            </w:r>
+          </w:p>
+        </w:tc>
+        <w:tc>
+          <w:tcPr>
+            <w:tcW w:w="2935" w:type="dxa"/>
+          </w:tcPr>
+          <w:p>
+            <w:pPr>
+              <w:numPr>
+                <w:numId w:val="0"/>
+              </w:numPr>
+              <w:rPr>
+                <w:rFonts w:hint="default"/>
+                <w:vertAlign w:val="baseline"/>
+                <w:lang w:val="en-US" w:eastAsia="zh-CN"/>
+              </w:rPr>
+            </w:pPr>
+            <w:r>
+              <w:rPr>
+                <w:rFonts w:hint="eastAsia"/>
+                <w:vertAlign w:val="baseline"/>
+                <w:lang w:val="en-US" w:eastAsia="zh-CN"/>
+              </w:rPr>
+              <w:t>回复昵称</w:t>
+            </w:r>
+          </w:p>
+        </w:tc>
+      </w:tr>
+      <w:tr>
+        <w:tblPrEx>
+          <w:tblBorders>
+            <w:top w:val="single" w:color="auto" w:sz="4" w:space="0"/>
+            <w:left w:val="single" w:color="auto" w:sz="4" w:space="0"/>
+            <w:bottom w:val="single" w:color="auto" w:sz="4" w:space="0"/>
+            <w:right w:val="single" w:color="auto" w:sz="4" w:space="0"/>
+            <w:insideH w:val="single" w:color="auto" w:sz="4" w:space="0"/>
+            <w:insideV w:val="single" w:color="auto" w:sz="4" w:space="0"/>
+          </w:tblBorders>
+          <w:tblCellMar>
+            <w:left w:w="108" w:type="dxa"/>
+            <w:right w:w="108" w:type="dxa"/>
+          </w:tblCellMar>
+        </w:tblPrEx>
+        <w:tc>
+          <w:tcPr>
+            <w:tcW w:w="2888" w:type="dxa"/>
+          </w:tcPr>
+          <w:p>
+            <w:pPr>
+              <w:numPr>
+                <w:numId w:val="0"/>
+              </w:numPr>
+              <w:rPr>
+                <w:rFonts w:hint="default"/>
+                <w:vertAlign w:val="baseline"/>
+                <w:lang w:val="en-US" w:eastAsia="zh-CN"/>
+              </w:rPr>
+            </w:pPr>
+            <w:r>
+              <w:rPr>
+                <w:rFonts w:hint="default"/>
+                <w:vertAlign w:val="baseline"/>
+                <w:lang w:val="en-US" w:eastAsia="zh-CN"/>
+              </w:rPr>
+              <w:t>replyTo</w:t>
+            </w:r>
+          </w:p>
+        </w:tc>
+        <w:tc>
+          <w:tcPr>
+            <w:tcW w:w="2935" w:type="dxa"/>
+          </w:tcPr>
+          <w:p>
+            <w:pPr>
+              <w:numPr>
+                <w:numId w:val="0"/>
+              </w:numPr>
+              <w:rPr>
+                <w:rFonts w:hint="default"/>
+                <w:vertAlign w:val="baseline"/>
+                <w:lang w:val="en-US" w:eastAsia="zh-CN"/>
+              </w:rPr>
+            </w:pPr>
+            <w:r>
+              <w:rPr>
+                <w:rFonts w:hint="eastAsia"/>
+                <w:vertAlign w:val="baseline"/>
+                <w:lang w:val="en-US" w:eastAsia="zh-CN"/>
+              </w:rPr>
+              <w:t>回复快手id</w:t>
+            </w:r>
+          </w:p>
+        </w:tc>
+      </w:tr>
+      <w:tr>
+        <w:tblPrEx>
+          <w:tblBorders>
+            <w:top w:val="single" w:color="auto" w:sz="4" w:space="0"/>
+            <w:left w:val="single" w:color="auto" w:sz="4" w:space="0"/>
+            <w:bottom w:val="single" w:color="auto" w:sz="4" w:space="0"/>
+            <w:right w:val="single" w:color="auto" w:sz="4" w:space="0"/>
+            <w:insideH w:val="single" w:color="auto" w:sz="4" w:space="0"/>
+            <w:insideV w:val="single" w:color="auto" w:sz="4" w:space="0"/>
+          </w:tblBorders>
+          <w:tblCellMar>
+            <w:left w:w="108" w:type="dxa"/>
+            <w:right w:w="108" w:type="dxa"/>
+          </w:tblCellMar>
+        </w:tblPrEx>
+        <w:tc>
+          <w:tcPr>
+            <w:tcW w:w="2888" w:type="dxa"/>
+          </w:tcPr>
+          <w:p>
+            <w:pPr>
+              <w:numPr>
+                <w:numId w:val="0"/>
+              </w:numPr>
+              <w:rPr>
+                <w:rFonts w:hint="default"/>
+                <w:vertAlign w:val="baseline"/>
+                <w:lang w:val="en-US" w:eastAsia="zh-CN"/>
+              </w:rPr>
+            </w:pPr>
+            <w:r>
+              <w:rPr>
+                <w:rFonts w:hint="default"/>
+                <w:vertAlign w:val="baseline"/>
+                <w:lang w:val="en-US" w:eastAsia="zh-CN"/>
+              </w:rPr>
+              <w:t>replyToEid</w:t>
+            </w:r>
+          </w:p>
+        </w:tc>
+        <w:tc>
+          <w:tcPr>
+            <w:tcW w:w="2935" w:type="dxa"/>
+          </w:tcPr>
+          <w:p>
+            <w:pPr>
+              <w:numPr>
+                <w:numId w:val="0"/>
+              </w:numPr>
+              <w:rPr>
+                <w:rFonts w:hint="default"/>
+                <w:vertAlign w:val="baseline"/>
+                <w:lang w:val="en-US" w:eastAsia="zh-CN"/>
+              </w:rPr>
+            </w:pPr>
+            <w:r>
+              <w:rPr>
+                <w:rFonts w:hint="eastAsia"/>
+                <w:vertAlign w:val="baseline"/>
+                <w:lang w:val="en-US" w:eastAsia="zh-CN"/>
+              </w:rPr>
+              <w:t>回复principalId</w:t>
+            </w:r>
+          </w:p>
+        </w:tc>
+      </w:tr>
+      <w:tr>
+        <w:tblPrEx>
+          <w:tblBorders>
+            <w:top w:val="single" w:color="auto" w:sz="4" w:space="0"/>
+            <w:left w:val="single" w:color="auto" w:sz="4" w:space="0"/>
+            <w:bottom w:val="single" w:color="auto" w:sz="4" w:space="0"/>
+            <w:right w:val="single" w:color="auto" w:sz="4" w:space="0"/>
+            <w:insideH w:val="single" w:color="auto" w:sz="4" w:space="0"/>
+            <w:insideV w:val="single" w:color="auto" w:sz="4" w:space="0"/>
+          </w:tblBorders>
+          <w:tblCellMar>
+            <w:left w:w="108" w:type="dxa"/>
+            <w:right w:w="108" w:type="dxa"/>
+          </w:tblCellMar>
+        </w:tblPrEx>
+        <w:tc>
+          <w:tcPr>
+            <w:tcW w:w="2888" w:type="dxa"/>
+          </w:tcPr>
+          <w:p>
+            <w:pPr>
+              <w:numPr>
+                <w:numId w:val="0"/>
+              </w:numPr>
+              <w:rPr>
+                <w:rFonts w:hint="default"/>
+                <w:vertAlign w:val="baseline"/>
+                <w:lang w:val="en-US" w:eastAsia="zh-CN"/>
+              </w:rPr>
+            </w:pPr>
+            <w:r>
+              <w:rPr>
+                <w:rFonts w:hint="default"/>
+                <w:vertAlign w:val="baseline"/>
+                <w:lang w:val="en-US" w:eastAsia="zh-CN"/>
+              </w:rPr>
+              <w:t>__typename</w:t>
+            </w:r>
+          </w:p>
+        </w:tc>
+        <w:tc>
+          <w:tcPr>
+            <w:tcW w:w="2935" w:type="dxa"/>
+          </w:tcPr>
+          <w:p>
+            <w:pPr>
+              <w:numPr>
+                <w:numId w:val="0"/>
+              </w:numPr>
+              <w:rPr>
+                <w:rFonts w:hint="default"/>
+                <w:vertAlign w:val="baseline"/>
+                <w:lang w:val="en-US" w:eastAsia="zh-CN"/>
+              </w:rPr>
+            </w:pPr>
+            <w:r>
+              <w:rPr>
+                <w:rFonts w:hint="eastAsia"/>
+                <w:vertAlign w:val="baseline"/>
+                <w:lang w:val="en-US" w:eastAsia="zh-CN"/>
+              </w:rPr>
+              <w:t>类型</w:t>
+            </w:r>
+            <w:bookmarkStart w:id="0" w:name="_GoBack"/>
+            <w:bookmarkEnd w:id="0"/>
+          </w:p>
+        </w:tc>
+      </w:tr>
+    </w:tbl>
+    <w:p>
+      <w:pPr>
+        <w:numPr>
+          <w:numId w:val="0"/>
+        </w:numPr>
+        <w:ind w:leftChars="0"/>
+        <w:rPr>
+          <w:rFonts w:hint="default"/>
+          <w:lang w:val="en-US" w:eastAsia="zh-CN"/>
+        </w:rPr>
       </w:pPr>
     </w:p>
     <w:p>

</xml_diff>